<commit_message>
CHG: layout des Spielbrett verbessert
</commit_message>
<xml_diff>
--- a/Documentation/Tests/testplan.docx
+++ b/Documentation/Tests/testplan.docx
@@ -594,8 +594,6 @@
         <w:lastRenderedPageBreak/>
         <w:t>Table of Contents</w:t>
       </w:r>
-      <w:bookmarkStart w:id="0" w:name="_GoBack"/>
-      <w:bookmarkEnd w:id="0"/>
     </w:p>
     <w:p>
       <w:pPr>
@@ -604,7 +602,7 @@
           <w:tab w:val="left" w:pos="432"/>
         </w:tabs>
         <w:rPr>
-          <w:rFonts w:asciiTheme="minorHAnsi" w:eastAsiaTheme="minorEastAsia" w:hAnsiTheme="minorHAnsi" w:cstheme="minorBidi"/>
+          <w:rFonts w:ascii="Arial" w:eastAsiaTheme="minorEastAsia" w:hAnsi="Arial" w:cs="Arial"/>
           <w:noProof/>
           <w:sz w:val="22"/>
           <w:szCs w:val="22"/>
@@ -631,14 +629,14 @@
       </w:r>
       <w:r>
         <w:rPr>
-          <w:rFonts w:cs="Arial"/>
+          <w:rFonts w:ascii="Arial" w:hAnsi="Arial" w:cs="Arial"/>
           <w:noProof/>
         </w:rPr>
         <w:t>1.</w:t>
       </w:r>
       <w:r>
         <w:rPr>
-          <w:rFonts w:asciiTheme="minorHAnsi" w:eastAsiaTheme="minorEastAsia" w:hAnsiTheme="minorHAnsi" w:cstheme="minorBidi"/>
+          <w:rFonts w:ascii="Arial" w:eastAsiaTheme="minorEastAsia" w:hAnsi="Arial" w:cs="Arial"/>
           <w:noProof/>
           <w:sz w:val="22"/>
           <w:szCs w:val="22"/>
@@ -648,48 +646,55 @@
       </w:r>
       <w:r>
         <w:rPr>
-          <w:rFonts w:cs="Arial"/>
+          <w:rFonts w:ascii="Arial" w:hAnsi="Arial" w:cs="Arial"/>
           <w:noProof/>
         </w:rPr>
         <w:t>Introduction</w:t>
       </w:r>
       <w:r>
         <w:rPr>
+          <w:rFonts w:ascii="Arial" w:hAnsi="Arial" w:cs="Arial"/>
           <w:noProof/>
         </w:rPr>
         <w:tab/>
       </w:r>
       <w:r>
         <w:rPr>
+          <w:rFonts w:ascii="Arial" w:hAnsi="Arial" w:cs="Arial"/>
           <w:noProof/>
         </w:rPr>
         <w:fldChar w:fldCharType="begin"/>
       </w:r>
       <w:r>
         <w:rPr>
+          <w:rFonts w:ascii="Arial" w:hAnsi="Arial" w:cs="Arial"/>
           <w:noProof/>
         </w:rPr>
         <w:instrText xml:space="preserve"> PAGEREF _Toc358799427 \h </w:instrText>
       </w:r>
       <w:r>
         <w:rPr>
-          <w:noProof/>
-        </w:rPr>
-      </w:r>
-      <w:r>
-        <w:rPr>
+          <w:rFonts w:ascii="Arial" w:hAnsi="Arial" w:cs="Arial"/>
+          <w:noProof/>
+        </w:rPr>
+      </w:r>
+      <w:r>
+        <w:rPr>
+          <w:rFonts w:ascii="Arial" w:hAnsi="Arial" w:cs="Arial"/>
           <w:noProof/>
         </w:rPr>
         <w:fldChar w:fldCharType="separate"/>
       </w:r>
       <w:r>
         <w:rPr>
+          <w:rFonts w:ascii="Arial" w:hAnsi="Arial" w:cs="Arial"/>
           <w:noProof/>
         </w:rPr>
         <w:t>4</w:t>
       </w:r>
       <w:r>
         <w:rPr>
+          <w:rFonts w:ascii="Arial" w:hAnsi="Arial" w:cs="Arial"/>
           <w:noProof/>
         </w:rPr>
         <w:fldChar w:fldCharType="end"/>
@@ -702,7 +707,7 @@
           <w:tab w:val="left" w:pos="1000"/>
         </w:tabs>
         <w:rPr>
-          <w:rFonts w:asciiTheme="minorHAnsi" w:eastAsiaTheme="minorEastAsia" w:hAnsiTheme="minorHAnsi" w:cstheme="minorBidi"/>
+          <w:rFonts w:ascii="Arial" w:eastAsiaTheme="minorEastAsia" w:hAnsi="Arial" w:cs="Arial"/>
           <w:noProof/>
           <w:sz w:val="22"/>
           <w:szCs w:val="22"/>
@@ -711,14 +716,14 @@
       </w:pPr>
       <w:r>
         <w:rPr>
-          <w:rFonts w:cs="Arial"/>
+          <w:rFonts w:ascii="Arial" w:hAnsi="Arial" w:cs="Arial"/>
           <w:noProof/>
         </w:rPr>
         <w:t>1.1</w:t>
       </w:r>
       <w:r>
         <w:rPr>
-          <w:rFonts w:asciiTheme="minorHAnsi" w:eastAsiaTheme="minorEastAsia" w:hAnsiTheme="minorHAnsi" w:cstheme="minorBidi"/>
+          <w:rFonts w:ascii="Arial" w:eastAsiaTheme="minorEastAsia" w:hAnsi="Arial" w:cs="Arial"/>
           <w:noProof/>
           <w:sz w:val="22"/>
           <w:szCs w:val="22"/>
@@ -728,48 +733,55 @@
       </w:r>
       <w:r>
         <w:rPr>
-          <w:rFonts w:cs="Arial"/>
+          <w:rFonts w:ascii="Arial" w:hAnsi="Arial" w:cs="Arial"/>
           <w:noProof/>
         </w:rPr>
         <w:t>Purpose</w:t>
       </w:r>
       <w:r>
         <w:rPr>
+          <w:rFonts w:ascii="Arial" w:hAnsi="Arial" w:cs="Arial"/>
           <w:noProof/>
         </w:rPr>
         <w:tab/>
       </w:r>
       <w:r>
         <w:rPr>
+          <w:rFonts w:ascii="Arial" w:hAnsi="Arial" w:cs="Arial"/>
           <w:noProof/>
         </w:rPr>
         <w:fldChar w:fldCharType="begin"/>
       </w:r>
       <w:r>
         <w:rPr>
+          <w:rFonts w:ascii="Arial" w:hAnsi="Arial" w:cs="Arial"/>
           <w:noProof/>
         </w:rPr>
         <w:instrText xml:space="preserve"> PAGEREF _Toc358799428 \h </w:instrText>
       </w:r>
       <w:r>
         <w:rPr>
-          <w:noProof/>
-        </w:rPr>
-      </w:r>
-      <w:r>
-        <w:rPr>
+          <w:rFonts w:ascii="Arial" w:hAnsi="Arial" w:cs="Arial"/>
+          <w:noProof/>
+        </w:rPr>
+      </w:r>
+      <w:r>
+        <w:rPr>
+          <w:rFonts w:ascii="Arial" w:hAnsi="Arial" w:cs="Arial"/>
           <w:noProof/>
         </w:rPr>
         <w:fldChar w:fldCharType="separate"/>
       </w:r>
       <w:r>
         <w:rPr>
+          <w:rFonts w:ascii="Arial" w:hAnsi="Arial" w:cs="Arial"/>
           <w:noProof/>
         </w:rPr>
         <w:t>4</w:t>
       </w:r>
       <w:r>
         <w:rPr>
+          <w:rFonts w:ascii="Arial" w:hAnsi="Arial" w:cs="Arial"/>
           <w:noProof/>
         </w:rPr>
         <w:fldChar w:fldCharType="end"/>
@@ -782,7 +794,7 @@
           <w:tab w:val="left" w:pos="1000"/>
         </w:tabs>
         <w:rPr>
-          <w:rFonts w:asciiTheme="minorHAnsi" w:eastAsiaTheme="minorEastAsia" w:hAnsiTheme="minorHAnsi" w:cstheme="minorBidi"/>
+          <w:rFonts w:ascii="Arial" w:eastAsiaTheme="minorEastAsia" w:hAnsi="Arial" w:cs="Arial"/>
           <w:noProof/>
           <w:sz w:val="22"/>
           <w:szCs w:val="22"/>
@@ -791,14 +803,14 @@
       </w:pPr>
       <w:r>
         <w:rPr>
-          <w:rFonts w:cs="Arial"/>
+          <w:rFonts w:ascii="Arial" w:hAnsi="Arial" w:cs="Arial"/>
           <w:noProof/>
         </w:rPr>
         <w:t>1.2</w:t>
       </w:r>
       <w:r>
         <w:rPr>
-          <w:rFonts w:asciiTheme="minorHAnsi" w:eastAsiaTheme="minorEastAsia" w:hAnsiTheme="minorHAnsi" w:cstheme="minorBidi"/>
+          <w:rFonts w:ascii="Arial" w:eastAsiaTheme="minorEastAsia" w:hAnsi="Arial" w:cs="Arial"/>
           <w:noProof/>
           <w:sz w:val="22"/>
           <w:szCs w:val="22"/>
@@ -808,48 +820,55 @@
       </w:r>
       <w:r>
         <w:rPr>
-          <w:rFonts w:cs="Arial"/>
+          <w:rFonts w:ascii="Arial" w:hAnsi="Arial" w:cs="Arial"/>
           <w:noProof/>
         </w:rPr>
         <w:t>Scope</w:t>
       </w:r>
       <w:r>
         <w:rPr>
+          <w:rFonts w:ascii="Arial" w:hAnsi="Arial" w:cs="Arial"/>
           <w:noProof/>
         </w:rPr>
         <w:tab/>
       </w:r>
       <w:r>
         <w:rPr>
+          <w:rFonts w:ascii="Arial" w:hAnsi="Arial" w:cs="Arial"/>
           <w:noProof/>
         </w:rPr>
         <w:fldChar w:fldCharType="begin"/>
       </w:r>
       <w:r>
         <w:rPr>
+          <w:rFonts w:ascii="Arial" w:hAnsi="Arial" w:cs="Arial"/>
           <w:noProof/>
         </w:rPr>
         <w:instrText xml:space="preserve"> PAGEREF _Toc358799429 \h </w:instrText>
       </w:r>
       <w:r>
         <w:rPr>
-          <w:noProof/>
-        </w:rPr>
-      </w:r>
-      <w:r>
-        <w:rPr>
+          <w:rFonts w:ascii="Arial" w:hAnsi="Arial" w:cs="Arial"/>
+          <w:noProof/>
+        </w:rPr>
+      </w:r>
+      <w:r>
+        <w:rPr>
+          <w:rFonts w:ascii="Arial" w:hAnsi="Arial" w:cs="Arial"/>
           <w:noProof/>
         </w:rPr>
         <w:fldChar w:fldCharType="separate"/>
       </w:r>
       <w:r>
         <w:rPr>
+          <w:rFonts w:ascii="Arial" w:hAnsi="Arial" w:cs="Arial"/>
           <w:noProof/>
         </w:rPr>
         <w:t>4</w:t>
       </w:r>
       <w:r>
         <w:rPr>
+          <w:rFonts w:ascii="Arial" w:hAnsi="Arial" w:cs="Arial"/>
           <w:noProof/>
         </w:rPr>
         <w:fldChar w:fldCharType="end"/>
@@ -862,7 +881,7 @@
           <w:tab w:val="left" w:pos="1000"/>
         </w:tabs>
         <w:rPr>
-          <w:rFonts w:asciiTheme="minorHAnsi" w:eastAsiaTheme="minorEastAsia" w:hAnsiTheme="minorHAnsi" w:cstheme="minorBidi"/>
+          <w:rFonts w:ascii="Arial" w:eastAsiaTheme="minorEastAsia" w:hAnsi="Arial" w:cs="Arial"/>
           <w:noProof/>
           <w:sz w:val="22"/>
           <w:szCs w:val="22"/>
@@ -871,14 +890,14 @@
       </w:pPr>
       <w:r>
         <w:rPr>
-          <w:rFonts w:cs="Arial"/>
+          <w:rFonts w:ascii="Arial" w:hAnsi="Arial" w:cs="Arial"/>
           <w:noProof/>
         </w:rPr>
         <w:t>1.3</w:t>
       </w:r>
       <w:r>
         <w:rPr>
-          <w:rFonts w:asciiTheme="minorHAnsi" w:eastAsiaTheme="minorEastAsia" w:hAnsiTheme="minorHAnsi" w:cstheme="minorBidi"/>
+          <w:rFonts w:ascii="Arial" w:eastAsiaTheme="minorEastAsia" w:hAnsi="Arial" w:cs="Arial"/>
           <w:noProof/>
           <w:sz w:val="22"/>
           <w:szCs w:val="22"/>
@@ -888,48 +907,55 @@
       </w:r>
       <w:r>
         <w:rPr>
-          <w:rFonts w:cs="Arial"/>
+          <w:rFonts w:ascii="Arial" w:hAnsi="Arial" w:cs="Arial"/>
           <w:noProof/>
         </w:rPr>
         <w:t>Intended Audience</w:t>
       </w:r>
       <w:r>
         <w:rPr>
+          <w:rFonts w:ascii="Arial" w:hAnsi="Arial" w:cs="Arial"/>
           <w:noProof/>
         </w:rPr>
         <w:tab/>
       </w:r>
       <w:r>
         <w:rPr>
+          <w:rFonts w:ascii="Arial" w:hAnsi="Arial" w:cs="Arial"/>
           <w:noProof/>
         </w:rPr>
         <w:fldChar w:fldCharType="begin"/>
       </w:r>
       <w:r>
         <w:rPr>
+          <w:rFonts w:ascii="Arial" w:hAnsi="Arial" w:cs="Arial"/>
           <w:noProof/>
         </w:rPr>
         <w:instrText xml:space="preserve"> PAGEREF _Toc358799430 \h </w:instrText>
       </w:r>
       <w:r>
         <w:rPr>
-          <w:noProof/>
-        </w:rPr>
-      </w:r>
-      <w:r>
-        <w:rPr>
+          <w:rFonts w:ascii="Arial" w:hAnsi="Arial" w:cs="Arial"/>
+          <w:noProof/>
+        </w:rPr>
+      </w:r>
+      <w:r>
+        <w:rPr>
+          <w:rFonts w:ascii="Arial" w:hAnsi="Arial" w:cs="Arial"/>
           <w:noProof/>
         </w:rPr>
         <w:fldChar w:fldCharType="separate"/>
       </w:r>
       <w:r>
         <w:rPr>
+          <w:rFonts w:ascii="Arial" w:hAnsi="Arial" w:cs="Arial"/>
           <w:noProof/>
         </w:rPr>
         <w:t>4</w:t>
       </w:r>
       <w:r>
         <w:rPr>
+          <w:rFonts w:ascii="Arial" w:hAnsi="Arial" w:cs="Arial"/>
           <w:noProof/>
         </w:rPr>
         <w:fldChar w:fldCharType="end"/>
@@ -942,7 +968,7 @@
           <w:tab w:val="left" w:pos="1000"/>
         </w:tabs>
         <w:rPr>
-          <w:rFonts w:asciiTheme="minorHAnsi" w:eastAsiaTheme="minorEastAsia" w:hAnsiTheme="minorHAnsi" w:cstheme="minorBidi"/>
+          <w:rFonts w:ascii="Arial" w:eastAsiaTheme="minorEastAsia" w:hAnsi="Arial" w:cs="Arial"/>
           <w:noProof/>
           <w:sz w:val="22"/>
           <w:szCs w:val="22"/>
@@ -951,14 +977,14 @@
       </w:pPr>
       <w:r>
         <w:rPr>
-          <w:rFonts w:cs="Arial"/>
+          <w:rFonts w:ascii="Arial" w:hAnsi="Arial" w:cs="Arial"/>
           <w:noProof/>
         </w:rPr>
         <w:t>1.4</w:t>
       </w:r>
       <w:r>
         <w:rPr>
-          <w:rFonts w:asciiTheme="minorHAnsi" w:eastAsiaTheme="minorEastAsia" w:hAnsiTheme="minorHAnsi" w:cstheme="minorBidi"/>
+          <w:rFonts w:ascii="Arial" w:eastAsiaTheme="minorEastAsia" w:hAnsi="Arial" w:cs="Arial"/>
           <w:noProof/>
           <w:sz w:val="22"/>
           <w:szCs w:val="22"/>
@@ -968,48 +994,55 @@
       </w:r>
       <w:r>
         <w:rPr>
-          <w:rFonts w:cs="Arial"/>
+          <w:rFonts w:ascii="Arial" w:hAnsi="Arial" w:cs="Arial"/>
           <w:noProof/>
         </w:rPr>
         <w:t>Document Structure</w:t>
       </w:r>
       <w:r>
         <w:rPr>
+          <w:rFonts w:ascii="Arial" w:hAnsi="Arial" w:cs="Arial"/>
           <w:noProof/>
         </w:rPr>
         <w:tab/>
       </w:r>
       <w:r>
         <w:rPr>
+          <w:rFonts w:ascii="Arial" w:hAnsi="Arial" w:cs="Arial"/>
           <w:noProof/>
         </w:rPr>
         <w:fldChar w:fldCharType="begin"/>
       </w:r>
       <w:r>
         <w:rPr>
+          <w:rFonts w:ascii="Arial" w:hAnsi="Arial" w:cs="Arial"/>
           <w:noProof/>
         </w:rPr>
         <w:instrText xml:space="preserve"> PAGEREF _Toc358799431 \h </w:instrText>
       </w:r>
       <w:r>
         <w:rPr>
-          <w:noProof/>
-        </w:rPr>
-      </w:r>
-      <w:r>
-        <w:rPr>
+          <w:rFonts w:ascii="Arial" w:hAnsi="Arial" w:cs="Arial"/>
+          <w:noProof/>
+        </w:rPr>
+      </w:r>
+      <w:r>
+        <w:rPr>
+          <w:rFonts w:ascii="Arial" w:hAnsi="Arial" w:cs="Arial"/>
           <w:noProof/>
         </w:rPr>
         <w:fldChar w:fldCharType="separate"/>
       </w:r>
       <w:r>
         <w:rPr>
+          <w:rFonts w:ascii="Arial" w:hAnsi="Arial" w:cs="Arial"/>
           <w:noProof/>
         </w:rPr>
         <w:t>4</w:t>
       </w:r>
       <w:r>
         <w:rPr>
+          <w:rFonts w:ascii="Arial" w:hAnsi="Arial" w:cs="Arial"/>
           <w:noProof/>
         </w:rPr>
         <w:fldChar w:fldCharType="end"/>
@@ -1022,7 +1055,7 @@
           <w:tab w:val="left" w:pos="432"/>
         </w:tabs>
         <w:rPr>
-          <w:rFonts w:asciiTheme="minorHAnsi" w:eastAsiaTheme="minorEastAsia" w:hAnsiTheme="minorHAnsi" w:cstheme="minorBidi"/>
+          <w:rFonts w:ascii="Arial" w:eastAsiaTheme="minorEastAsia" w:hAnsi="Arial" w:cs="Arial"/>
           <w:noProof/>
           <w:sz w:val="22"/>
           <w:szCs w:val="22"/>
@@ -1031,14 +1064,14 @@
       </w:pPr>
       <w:r>
         <w:rPr>
-          <w:rFonts w:cs="Arial"/>
+          <w:rFonts w:ascii="Arial" w:hAnsi="Arial" w:cs="Arial"/>
           <w:noProof/>
         </w:rPr>
         <w:t>2.</w:t>
       </w:r>
       <w:r>
         <w:rPr>
-          <w:rFonts w:asciiTheme="minorHAnsi" w:eastAsiaTheme="minorEastAsia" w:hAnsiTheme="minorHAnsi" w:cstheme="minorBidi"/>
+          <w:rFonts w:ascii="Arial" w:eastAsiaTheme="minorEastAsia" w:hAnsi="Arial" w:cs="Arial"/>
           <w:noProof/>
           <w:sz w:val="22"/>
           <w:szCs w:val="22"/>
@@ -1048,48 +1081,55 @@
       </w:r>
       <w:r>
         <w:rPr>
-          <w:rFonts w:cs="Arial"/>
+          <w:rFonts w:ascii="Arial" w:hAnsi="Arial" w:cs="Arial"/>
           <w:noProof/>
         </w:rPr>
         <w:t>Evaluation Mission and Test Motivation</w:t>
       </w:r>
       <w:r>
         <w:rPr>
+          <w:rFonts w:ascii="Arial" w:hAnsi="Arial" w:cs="Arial"/>
           <w:noProof/>
         </w:rPr>
         <w:tab/>
       </w:r>
       <w:r>
         <w:rPr>
+          <w:rFonts w:ascii="Arial" w:hAnsi="Arial" w:cs="Arial"/>
           <w:noProof/>
         </w:rPr>
         <w:fldChar w:fldCharType="begin"/>
       </w:r>
       <w:r>
         <w:rPr>
+          <w:rFonts w:ascii="Arial" w:hAnsi="Arial" w:cs="Arial"/>
           <w:noProof/>
         </w:rPr>
         <w:instrText xml:space="preserve"> PAGEREF _Toc358799432 \h </w:instrText>
       </w:r>
       <w:r>
         <w:rPr>
-          <w:noProof/>
-        </w:rPr>
-      </w:r>
-      <w:r>
-        <w:rPr>
+          <w:rFonts w:ascii="Arial" w:hAnsi="Arial" w:cs="Arial"/>
+          <w:noProof/>
+        </w:rPr>
+      </w:r>
+      <w:r>
+        <w:rPr>
+          <w:rFonts w:ascii="Arial" w:hAnsi="Arial" w:cs="Arial"/>
           <w:noProof/>
         </w:rPr>
         <w:fldChar w:fldCharType="separate"/>
       </w:r>
       <w:r>
         <w:rPr>
+          <w:rFonts w:ascii="Arial" w:hAnsi="Arial" w:cs="Arial"/>
           <w:noProof/>
         </w:rPr>
         <w:t>4</w:t>
       </w:r>
       <w:r>
         <w:rPr>
+          <w:rFonts w:ascii="Arial" w:hAnsi="Arial" w:cs="Arial"/>
           <w:noProof/>
         </w:rPr>
         <w:fldChar w:fldCharType="end"/>
@@ -1102,7 +1142,7 @@
           <w:tab w:val="left" w:pos="432"/>
         </w:tabs>
         <w:rPr>
-          <w:rFonts w:asciiTheme="minorHAnsi" w:eastAsiaTheme="minorEastAsia" w:hAnsiTheme="minorHAnsi" w:cstheme="minorBidi"/>
+          <w:rFonts w:ascii="Arial" w:eastAsiaTheme="minorEastAsia" w:hAnsi="Arial" w:cs="Arial"/>
           <w:noProof/>
           <w:sz w:val="22"/>
           <w:szCs w:val="22"/>
@@ -1111,14 +1151,14 @@
       </w:pPr>
       <w:r>
         <w:rPr>
-          <w:rFonts w:cs="Arial"/>
+          <w:rFonts w:ascii="Arial" w:hAnsi="Arial" w:cs="Arial"/>
           <w:noProof/>
         </w:rPr>
         <w:t>3.</w:t>
       </w:r>
       <w:r>
         <w:rPr>
-          <w:rFonts w:asciiTheme="minorHAnsi" w:eastAsiaTheme="minorEastAsia" w:hAnsiTheme="minorHAnsi" w:cstheme="minorBidi"/>
+          <w:rFonts w:ascii="Arial" w:eastAsiaTheme="minorEastAsia" w:hAnsi="Arial" w:cs="Arial"/>
           <w:noProof/>
           <w:sz w:val="22"/>
           <w:szCs w:val="22"/>
@@ -1128,48 +1168,55 @@
       </w:r>
       <w:r>
         <w:rPr>
-          <w:rFonts w:cs="Arial"/>
+          <w:rFonts w:ascii="Arial" w:hAnsi="Arial" w:cs="Arial"/>
           <w:noProof/>
         </w:rPr>
         <w:t>Target Test Items</w:t>
       </w:r>
       <w:r>
         <w:rPr>
+          <w:rFonts w:ascii="Arial" w:hAnsi="Arial" w:cs="Arial"/>
           <w:noProof/>
         </w:rPr>
         <w:tab/>
       </w:r>
       <w:r>
         <w:rPr>
+          <w:rFonts w:ascii="Arial" w:hAnsi="Arial" w:cs="Arial"/>
           <w:noProof/>
         </w:rPr>
         <w:fldChar w:fldCharType="begin"/>
       </w:r>
       <w:r>
         <w:rPr>
+          <w:rFonts w:ascii="Arial" w:hAnsi="Arial" w:cs="Arial"/>
           <w:noProof/>
         </w:rPr>
         <w:instrText xml:space="preserve"> PAGEREF _Toc358799433 \h </w:instrText>
       </w:r>
       <w:r>
         <w:rPr>
-          <w:noProof/>
-        </w:rPr>
-      </w:r>
-      <w:r>
-        <w:rPr>
+          <w:rFonts w:ascii="Arial" w:hAnsi="Arial" w:cs="Arial"/>
+          <w:noProof/>
+        </w:rPr>
+      </w:r>
+      <w:r>
+        <w:rPr>
+          <w:rFonts w:ascii="Arial" w:hAnsi="Arial" w:cs="Arial"/>
           <w:noProof/>
         </w:rPr>
         <w:fldChar w:fldCharType="separate"/>
       </w:r>
       <w:r>
         <w:rPr>
+          <w:rFonts w:ascii="Arial" w:hAnsi="Arial" w:cs="Arial"/>
           <w:noProof/>
         </w:rPr>
         <w:t>4</w:t>
       </w:r>
       <w:r>
         <w:rPr>
+          <w:rFonts w:ascii="Arial" w:hAnsi="Arial" w:cs="Arial"/>
           <w:noProof/>
         </w:rPr>
         <w:fldChar w:fldCharType="end"/>
@@ -1182,7 +1229,7 @@
           <w:tab w:val="left" w:pos="432"/>
         </w:tabs>
         <w:rPr>
-          <w:rFonts w:asciiTheme="minorHAnsi" w:eastAsiaTheme="minorEastAsia" w:hAnsiTheme="minorHAnsi" w:cstheme="minorBidi"/>
+          <w:rFonts w:ascii="Arial" w:eastAsiaTheme="minorEastAsia" w:hAnsi="Arial" w:cs="Arial"/>
           <w:noProof/>
           <w:sz w:val="22"/>
           <w:szCs w:val="22"/>
@@ -1191,14 +1238,14 @@
       </w:pPr>
       <w:r>
         <w:rPr>
-          <w:rFonts w:cs="Arial"/>
+          <w:rFonts w:ascii="Arial" w:hAnsi="Arial" w:cs="Arial"/>
           <w:noProof/>
         </w:rPr>
         <w:t>4.</w:t>
       </w:r>
       <w:r>
         <w:rPr>
-          <w:rFonts w:asciiTheme="minorHAnsi" w:eastAsiaTheme="minorEastAsia" w:hAnsiTheme="minorHAnsi" w:cstheme="minorBidi"/>
+          <w:rFonts w:ascii="Arial" w:eastAsiaTheme="minorEastAsia" w:hAnsi="Arial" w:cs="Arial"/>
           <w:noProof/>
           <w:sz w:val="22"/>
           <w:szCs w:val="22"/>
@@ -1208,48 +1255,55 @@
       </w:r>
       <w:r>
         <w:rPr>
-          <w:rFonts w:cs="Arial"/>
+          <w:rFonts w:ascii="Arial" w:hAnsi="Arial" w:cs="Arial"/>
           <w:noProof/>
         </w:rPr>
         <w:t>Outline of Planned Tests</w:t>
       </w:r>
       <w:r>
         <w:rPr>
+          <w:rFonts w:ascii="Arial" w:hAnsi="Arial" w:cs="Arial"/>
           <w:noProof/>
         </w:rPr>
         <w:tab/>
       </w:r>
       <w:r>
         <w:rPr>
+          <w:rFonts w:ascii="Arial" w:hAnsi="Arial" w:cs="Arial"/>
           <w:noProof/>
         </w:rPr>
         <w:fldChar w:fldCharType="begin"/>
       </w:r>
       <w:r>
         <w:rPr>
+          <w:rFonts w:ascii="Arial" w:hAnsi="Arial" w:cs="Arial"/>
           <w:noProof/>
         </w:rPr>
         <w:instrText xml:space="preserve"> PAGEREF _Toc358799434 \h </w:instrText>
       </w:r>
       <w:r>
         <w:rPr>
-          <w:noProof/>
-        </w:rPr>
-      </w:r>
-      <w:r>
-        <w:rPr>
+          <w:rFonts w:ascii="Arial" w:hAnsi="Arial" w:cs="Arial"/>
+          <w:noProof/>
+        </w:rPr>
+      </w:r>
+      <w:r>
+        <w:rPr>
+          <w:rFonts w:ascii="Arial" w:hAnsi="Arial" w:cs="Arial"/>
           <w:noProof/>
         </w:rPr>
         <w:fldChar w:fldCharType="separate"/>
       </w:r>
       <w:r>
         <w:rPr>
+          <w:rFonts w:ascii="Arial" w:hAnsi="Arial" w:cs="Arial"/>
           <w:noProof/>
         </w:rPr>
         <w:t>4</w:t>
       </w:r>
       <w:r>
         <w:rPr>
+          <w:rFonts w:ascii="Arial" w:hAnsi="Arial" w:cs="Arial"/>
           <w:noProof/>
         </w:rPr>
         <w:fldChar w:fldCharType="end"/>
@@ -1262,7 +1316,7 @@
           <w:tab w:val="left" w:pos="432"/>
         </w:tabs>
         <w:rPr>
-          <w:rFonts w:asciiTheme="minorHAnsi" w:eastAsiaTheme="minorEastAsia" w:hAnsiTheme="minorHAnsi" w:cstheme="minorBidi"/>
+          <w:rFonts w:ascii="Arial" w:eastAsiaTheme="minorEastAsia" w:hAnsi="Arial" w:cs="Arial"/>
           <w:noProof/>
           <w:sz w:val="22"/>
           <w:szCs w:val="22"/>
@@ -1271,14 +1325,14 @@
       </w:pPr>
       <w:r>
         <w:rPr>
-          <w:rFonts w:cs="Arial"/>
+          <w:rFonts w:ascii="Arial" w:hAnsi="Arial" w:cs="Arial"/>
           <w:noProof/>
         </w:rPr>
         <w:t>5.</w:t>
       </w:r>
       <w:r>
         <w:rPr>
-          <w:rFonts w:asciiTheme="minorHAnsi" w:eastAsiaTheme="minorEastAsia" w:hAnsiTheme="minorHAnsi" w:cstheme="minorBidi"/>
+          <w:rFonts w:ascii="Arial" w:eastAsiaTheme="minorEastAsia" w:hAnsi="Arial" w:cs="Arial"/>
           <w:noProof/>
           <w:sz w:val="22"/>
           <w:szCs w:val="22"/>
@@ -1288,48 +1342,55 @@
       </w:r>
       <w:r>
         <w:rPr>
-          <w:rFonts w:cs="Arial"/>
+          <w:rFonts w:ascii="Arial" w:hAnsi="Arial" w:cs="Arial"/>
           <w:noProof/>
         </w:rPr>
         <w:t>Test Approach</w:t>
       </w:r>
       <w:r>
         <w:rPr>
+          <w:rFonts w:ascii="Arial" w:hAnsi="Arial" w:cs="Arial"/>
           <w:noProof/>
         </w:rPr>
         <w:tab/>
       </w:r>
       <w:r>
         <w:rPr>
+          <w:rFonts w:ascii="Arial" w:hAnsi="Arial" w:cs="Arial"/>
           <w:noProof/>
         </w:rPr>
         <w:fldChar w:fldCharType="begin"/>
       </w:r>
       <w:r>
         <w:rPr>
+          <w:rFonts w:ascii="Arial" w:hAnsi="Arial" w:cs="Arial"/>
           <w:noProof/>
         </w:rPr>
         <w:instrText xml:space="preserve"> PAGEREF _Toc358799435 \h </w:instrText>
       </w:r>
       <w:r>
         <w:rPr>
-          <w:noProof/>
-        </w:rPr>
-      </w:r>
-      <w:r>
-        <w:rPr>
+          <w:rFonts w:ascii="Arial" w:hAnsi="Arial" w:cs="Arial"/>
+          <w:noProof/>
+        </w:rPr>
+      </w:r>
+      <w:r>
+        <w:rPr>
+          <w:rFonts w:ascii="Arial" w:hAnsi="Arial" w:cs="Arial"/>
           <w:noProof/>
         </w:rPr>
         <w:fldChar w:fldCharType="separate"/>
       </w:r>
       <w:r>
         <w:rPr>
+          <w:rFonts w:ascii="Arial" w:hAnsi="Arial" w:cs="Arial"/>
           <w:noProof/>
         </w:rPr>
         <w:t>5</w:t>
       </w:r>
       <w:r>
         <w:rPr>
+          <w:rFonts w:ascii="Arial" w:hAnsi="Arial" w:cs="Arial"/>
           <w:noProof/>
         </w:rPr>
         <w:fldChar w:fldCharType="end"/>
@@ -1342,7 +1403,7 @@
           <w:tab w:val="left" w:pos="1000"/>
         </w:tabs>
         <w:rPr>
-          <w:rFonts w:asciiTheme="minorHAnsi" w:eastAsiaTheme="minorEastAsia" w:hAnsiTheme="minorHAnsi" w:cstheme="minorBidi"/>
+          <w:rFonts w:ascii="Arial" w:eastAsiaTheme="minorEastAsia" w:hAnsi="Arial" w:cs="Arial"/>
           <w:noProof/>
           <w:sz w:val="22"/>
           <w:szCs w:val="22"/>
@@ -1351,14 +1412,14 @@
       </w:pPr>
       <w:r>
         <w:rPr>
-          <w:rFonts w:cs="Arial"/>
+          <w:rFonts w:ascii="Arial" w:hAnsi="Arial" w:cs="Arial"/>
           <w:noProof/>
         </w:rPr>
         <w:t>5.1</w:t>
       </w:r>
       <w:r>
         <w:rPr>
-          <w:rFonts w:asciiTheme="minorHAnsi" w:eastAsiaTheme="minorEastAsia" w:hAnsiTheme="minorHAnsi" w:cstheme="minorBidi"/>
+          <w:rFonts w:ascii="Arial" w:eastAsiaTheme="minorEastAsia" w:hAnsi="Arial" w:cs="Arial"/>
           <w:noProof/>
           <w:sz w:val="22"/>
           <w:szCs w:val="22"/>
@@ -1368,48 +1429,55 @@
       </w:r>
       <w:r>
         <w:rPr>
-          <w:rFonts w:cs="Arial"/>
+          <w:rFonts w:ascii="Arial" w:hAnsi="Arial" w:cs="Arial"/>
           <w:noProof/>
         </w:rPr>
         <w:t>Testing Techniques and Types</w:t>
       </w:r>
       <w:r>
         <w:rPr>
+          <w:rFonts w:ascii="Arial" w:hAnsi="Arial" w:cs="Arial"/>
           <w:noProof/>
         </w:rPr>
         <w:tab/>
       </w:r>
       <w:r>
         <w:rPr>
+          <w:rFonts w:ascii="Arial" w:hAnsi="Arial" w:cs="Arial"/>
           <w:noProof/>
         </w:rPr>
         <w:fldChar w:fldCharType="begin"/>
       </w:r>
       <w:r>
         <w:rPr>
+          <w:rFonts w:ascii="Arial" w:hAnsi="Arial" w:cs="Arial"/>
           <w:noProof/>
         </w:rPr>
         <w:instrText xml:space="preserve"> PAGEREF _Toc358799436 \h </w:instrText>
       </w:r>
       <w:r>
         <w:rPr>
-          <w:noProof/>
-        </w:rPr>
-      </w:r>
-      <w:r>
-        <w:rPr>
+          <w:rFonts w:ascii="Arial" w:hAnsi="Arial" w:cs="Arial"/>
+          <w:noProof/>
+        </w:rPr>
+      </w:r>
+      <w:r>
+        <w:rPr>
+          <w:rFonts w:ascii="Arial" w:hAnsi="Arial" w:cs="Arial"/>
           <w:noProof/>
         </w:rPr>
         <w:fldChar w:fldCharType="separate"/>
       </w:r>
       <w:r>
         <w:rPr>
+          <w:rFonts w:ascii="Arial" w:hAnsi="Arial" w:cs="Arial"/>
           <w:noProof/>
         </w:rPr>
         <w:t>5</w:t>
       </w:r>
       <w:r>
         <w:rPr>
+          <w:rFonts w:ascii="Arial" w:hAnsi="Arial" w:cs="Arial"/>
           <w:noProof/>
         </w:rPr>
         <w:fldChar w:fldCharType="end"/>
@@ -1419,7 +1487,7 @@
       <w:pPr>
         <w:pStyle w:val="Verzeichnis3"/>
         <w:rPr>
-          <w:rFonts w:asciiTheme="minorHAnsi" w:eastAsiaTheme="minorEastAsia" w:hAnsiTheme="minorHAnsi" w:cstheme="minorBidi"/>
+          <w:rFonts w:ascii="Arial" w:eastAsiaTheme="minorEastAsia" w:hAnsi="Arial" w:cs="Arial"/>
           <w:noProof/>
           <w:sz w:val="22"/>
           <w:szCs w:val="22"/>
@@ -1428,14 +1496,14 @@
       </w:pPr>
       <w:r>
         <w:rPr>
-          <w:rFonts w:cs="Arial"/>
+          <w:rFonts w:ascii="Arial" w:hAnsi="Arial" w:cs="Arial"/>
           <w:noProof/>
         </w:rPr>
         <w:t>5.1.1</w:t>
       </w:r>
       <w:r>
         <w:rPr>
-          <w:rFonts w:asciiTheme="minorHAnsi" w:eastAsiaTheme="minorEastAsia" w:hAnsiTheme="minorHAnsi" w:cstheme="minorBidi"/>
+          <w:rFonts w:ascii="Arial" w:eastAsiaTheme="minorEastAsia" w:hAnsi="Arial" w:cs="Arial"/>
           <w:noProof/>
           <w:sz w:val="22"/>
           <w:szCs w:val="22"/>
@@ -1445,48 +1513,55 @@
       </w:r>
       <w:r>
         <w:rPr>
-          <w:rFonts w:cs="Arial"/>
+          <w:rFonts w:ascii="Arial" w:hAnsi="Arial" w:cs="Arial"/>
           <w:noProof/>
         </w:rPr>
         <w:t>Function Testing</w:t>
       </w:r>
       <w:r>
         <w:rPr>
+          <w:rFonts w:ascii="Arial" w:hAnsi="Arial" w:cs="Arial"/>
           <w:noProof/>
         </w:rPr>
         <w:tab/>
       </w:r>
       <w:r>
         <w:rPr>
+          <w:rFonts w:ascii="Arial" w:hAnsi="Arial" w:cs="Arial"/>
           <w:noProof/>
         </w:rPr>
         <w:fldChar w:fldCharType="begin"/>
       </w:r>
       <w:r>
         <w:rPr>
+          <w:rFonts w:ascii="Arial" w:hAnsi="Arial" w:cs="Arial"/>
           <w:noProof/>
         </w:rPr>
         <w:instrText xml:space="preserve"> PAGEREF _Toc358799437 \h </w:instrText>
       </w:r>
       <w:r>
         <w:rPr>
-          <w:noProof/>
-        </w:rPr>
-      </w:r>
-      <w:r>
-        <w:rPr>
+          <w:rFonts w:ascii="Arial" w:hAnsi="Arial" w:cs="Arial"/>
+          <w:noProof/>
+        </w:rPr>
+      </w:r>
+      <w:r>
+        <w:rPr>
+          <w:rFonts w:ascii="Arial" w:hAnsi="Arial" w:cs="Arial"/>
           <w:noProof/>
         </w:rPr>
         <w:fldChar w:fldCharType="separate"/>
       </w:r>
       <w:r>
         <w:rPr>
+          <w:rFonts w:ascii="Arial" w:hAnsi="Arial" w:cs="Arial"/>
           <w:noProof/>
         </w:rPr>
         <w:t>5</w:t>
       </w:r>
       <w:r>
         <w:rPr>
+          <w:rFonts w:ascii="Arial" w:hAnsi="Arial" w:cs="Arial"/>
           <w:noProof/>
         </w:rPr>
         <w:fldChar w:fldCharType="end"/>
@@ -1496,7 +1571,7 @@
       <w:pPr>
         <w:pStyle w:val="Verzeichnis3"/>
         <w:rPr>
-          <w:rFonts w:asciiTheme="minorHAnsi" w:eastAsiaTheme="minorEastAsia" w:hAnsiTheme="minorHAnsi" w:cstheme="minorBidi"/>
+          <w:rFonts w:ascii="Arial" w:eastAsiaTheme="minorEastAsia" w:hAnsi="Arial" w:cs="Arial"/>
           <w:noProof/>
           <w:sz w:val="22"/>
           <w:szCs w:val="22"/>
@@ -1505,14 +1580,14 @@
       </w:pPr>
       <w:r>
         <w:rPr>
-          <w:rFonts w:cs="Arial"/>
+          <w:rFonts w:ascii="Arial" w:hAnsi="Arial" w:cs="Arial"/>
           <w:noProof/>
         </w:rPr>
         <w:t>5.1.2</w:t>
       </w:r>
       <w:r>
         <w:rPr>
-          <w:rFonts w:asciiTheme="minorHAnsi" w:eastAsiaTheme="minorEastAsia" w:hAnsiTheme="minorHAnsi" w:cstheme="minorBidi"/>
+          <w:rFonts w:ascii="Arial" w:eastAsiaTheme="minorEastAsia" w:hAnsi="Arial" w:cs="Arial"/>
           <w:noProof/>
           <w:sz w:val="22"/>
           <w:szCs w:val="22"/>
@@ -1522,48 +1597,55 @@
       </w:r>
       <w:r>
         <w:rPr>
-          <w:rFonts w:cs="Arial"/>
+          <w:rFonts w:ascii="Arial" w:hAnsi="Arial" w:cs="Arial"/>
           <w:noProof/>
         </w:rPr>
         <w:t>Unit Testing</w:t>
       </w:r>
       <w:r>
         <w:rPr>
+          <w:rFonts w:ascii="Arial" w:hAnsi="Arial" w:cs="Arial"/>
           <w:noProof/>
         </w:rPr>
         <w:tab/>
       </w:r>
       <w:r>
         <w:rPr>
+          <w:rFonts w:ascii="Arial" w:hAnsi="Arial" w:cs="Arial"/>
           <w:noProof/>
         </w:rPr>
         <w:fldChar w:fldCharType="begin"/>
       </w:r>
       <w:r>
         <w:rPr>
+          <w:rFonts w:ascii="Arial" w:hAnsi="Arial" w:cs="Arial"/>
           <w:noProof/>
         </w:rPr>
         <w:instrText xml:space="preserve"> PAGEREF _Toc358799438 \h </w:instrText>
       </w:r>
       <w:r>
         <w:rPr>
-          <w:noProof/>
-        </w:rPr>
-      </w:r>
-      <w:r>
-        <w:rPr>
+          <w:rFonts w:ascii="Arial" w:hAnsi="Arial" w:cs="Arial"/>
+          <w:noProof/>
+        </w:rPr>
+      </w:r>
+      <w:r>
+        <w:rPr>
+          <w:rFonts w:ascii="Arial" w:hAnsi="Arial" w:cs="Arial"/>
           <w:noProof/>
         </w:rPr>
         <w:fldChar w:fldCharType="separate"/>
       </w:r>
       <w:r>
         <w:rPr>
+          <w:rFonts w:ascii="Arial" w:hAnsi="Arial" w:cs="Arial"/>
           <w:noProof/>
         </w:rPr>
         <w:t>5</w:t>
       </w:r>
       <w:r>
         <w:rPr>
+          <w:rFonts w:ascii="Arial" w:hAnsi="Arial" w:cs="Arial"/>
           <w:noProof/>
         </w:rPr>
         <w:fldChar w:fldCharType="end"/>
@@ -1573,7 +1655,7 @@
       <w:pPr>
         <w:pStyle w:val="Verzeichnis3"/>
         <w:rPr>
-          <w:rFonts w:asciiTheme="minorHAnsi" w:eastAsiaTheme="minorEastAsia" w:hAnsiTheme="minorHAnsi" w:cstheme="minorBidi"/>
+          <w:rFonts w:ascii="Arial" w:eastAsiaTheme="minorEastAsia" w:hAnsi="Arial" w:cs="Arial"/>
           <w:noProof/>
           <w:sz w:val="22"/>
           <w:szCs w:val="22"/>
@@ -1582,14 +1664,14 @@
       </w:pPr>
       <w:r>
         <w:rPr>
-          <w:rFonts w:cs="Arial"/>
+          <w:rFonts w:ascii="Arial" w:hAnsi="Arial" w:cs="Arial"/>
           <w:noProof/>
         </w:rPr>
         <w:t>5.1.3</w:t>
       </w:r>
       <w:r>
         <w:rPr>
-          <w:rFonts w:asciiTheme="minorHAnsi" w:eastAsiaTheme="minorEastAsia" w:hAnsiTheme="minorHAnsi" w:cstheme="minorBidi"/>
+          <w:rFonts w:ascii="Arial" w:eastAsiaTheme="minorEastAsia" w:hAnsi="Arial" w:cs="Arial"/>
           <w:noProof/>
           <w:sz w:val="22"/>
           <w:szCs w:val="22"/>
@@ -1599,48 +1681,55 @@
       </w:r>
       <w:r>
         <w:rPr>
-          <w:rFonts w:cs="Arial"/>
+          <w:rFonts w:ascii="Arial" w:hAnsi="Arial" w:cs="Arial"/>
           <w:noProof/>
         </w:rPr>
         <w:t>User Interface Testing</w:t>
       </w:r>
       <w:r>
         <w:rPr>
+          <w:rFonts w:ascii="Arial" w:hAnsi="Arial" w:cs="Arial"/>
           <w:noProof/>
         </w:rPr>
         <w:tab/>
       </w:r>
       <w:r>
         <w:rPr>
+          <w:rFonts w:ascii="Arial" w:hAnsi="Arial" w:cs="Arial"/>
           <w:noProof/>
         </w:rPr>
         <w:fldChar w:fldCharType="begin"/>
       </w:r>
       <w:r>
         <w:rPr>
+          <w:rFonts w:ascii="Arial" w:hAnsi="Arial" w:cs="Arial"/>
           <w:noProof/>
         </w:rPr>
         <w:instrText xml:space="preserve"> PAGEREF _Toc358799439 \h </w:instrText>
       </w:r>
       <w:r>
         <w:rPr>
-          <w:noProof/>
-        </w:rPr>
-      </w:r>
-      <w:r>
-        <w:rPr>
+          <w:rFonts w:ascii="Arial" w:hAnsi="Arial" w:cs="Arial"/>
+          <w:noProof/>
+        </w:rPr>
+      </w:r>
+      <w:r>
+        <w:rPr>
+          <w:rFonts w:ascii="Arial" w:hAnsi="Arial" w:cs="Arial"/>
           <w:noProof/>
         </w:rPr>
         <w:fldChar w:fldCharType="separate"/>
       </w:r>
       <w:r>
         <w:rPr>
+          <w:rFonts w:ascii="Arial" w:hAnsi="Arial" w:cs="Arial"/>
           <w:noProof/>
         </w:rPr>
         <w:t>5</w:t>
       </w:r>
       <w:r>
         <w:rPr>
+          <w:rFonts w:ascii="Arial" w:hAnsi="Arial" w:cs="Arial"/>
           <w:noProof/>
         </w:rPr>
         <w:fldChar w:fldCharType="end"/>
@@ -1653,7 +1742,7 @@
           <w:tab w:val="left" w:pos="432"/>
         </w:tabs>
         <w:rPr>
-          <w:rFonts w:asciiTheme="minorHAnsi" w:eastAsiaTheme="minorEastAsia" w:hAnsiTheme="minorHAnsi" w:cstheme="minorBidi"/>
+          <w:rFonts w:ascii="Arial" w:eastAsiaTheme="minorEastAsia" w:hAnsi="Arial" w:cs="Arial"/>
           <w:noProof/>
           <w:sz w:val="22"/>
           <w:szCs w:val="22"/>
@@ -1662,14 +1751,14 @@
       </w:pPr>
       <w:r>
         <w:rPr>
-          <w:rFonts w:cs="Arial"/>
+          <w:rFonts w:ascii="Arial" w:hAnsi="Arial" w:cs="Arial"/>
           <w:noProof/>
         </w:rPr>
         <w:t>6.</w:t>
       </w:r>
       <w:r>
         <w:rPr>
-          <w:rFonts w:asciiTheme="minorHAnsi" w:eastAsiaTheme="minorEastAsia" w:hAnsiTheme="minorHAnsi" w:cstheme="minorBidi"/>
+          <w:rFonts w:ascii="Arial" w:eastAsiaTheme="minorEastAsia" w:hAnsi="Arial" w:cs="Arial"/>
           <w:noProof/>
           <w:sz w:val="22"/>
           <w:szCs w:val="22"/>
@@ -1679,48 +1768,55 @@
       </w:r>
       <w:r>
         <w:rPr>
-          <w:rFonts w:cs="Arial"/>
+          <w:rFonts w:ascii="Arial" w:hAnsi="Arial" w:cs="Arial"/>
           <w:noProof/>
         </w:rPr>
         <w:t>Entry and Exit Criteria</w:t>
       </w:r>
       <w:r>
         <w:rPr>
+          <w:rFonts w:ascii="Arial" w:hAnsi="Arial" w:cs="Arial"/>
           <w:noProof/>
         </w:rPr>
         <w:tab/>
       </w:r>
       <w:r>
         <w:rPr>
+          <w:rFonts w:ascii="Arial" w:hAnsi="Arial" w:cs="Arial"/>
           <w:noProof/>
         </w:rPr>
         <w:fldChar w:fldCharType="begin"/>
       </w:r>
       <w:r>
         <w:rPr>
+          <w:rFonts w:ascii="Arial" w:hAnsi="Arial" w:cs="Arial"/>
           <w:noProof/>
         </w:rPr>
         <w:instrText xml:space="preserve"> PAGEREF _Toc358799440 \h </w:instrText>
       </w:r>
       <w:r>
         <w:rPr>
-          <w:noProof/>
-        </w:rPr>
-      </w:r>
-      <w:r>
-        <w:rPr>
+          <w:rFonts w:ascii="Arial" w:hAnsi="Arial" w:cs="Arial"/>
+          <w:noProof/>
+        </w:rPr>
+      </w:r>
+      <w:r>
+        <w:rPr>
+          <w:rFonts w:ascii="Arial" w:hAnsi="Arial" w:cs="Arial"/>
           <w:noProof/>
         </w:rPr>
         <w:fldChar w:fldCharType="separate"/>
       </w:r>
       <w:r>
         <w:rPr>
-          <w:noProof/>
-        </w:rPr>
-        <w:t>6</w:t>
-      </w:r>
-      <w:r>
-        <w:rPr>
+          <w:rFonts w:ascii="Arial" w:hAnsi="Arial" w:cs="Arial"/>
+          <w:noProof/>
+        </w:rPr>
+        <w:t>5</w:t>
+      </w:r>
+      <w:r>
+        <w:rPr>
+          <w:rFonts w:ascii="Arial" w:hAnsi="Arial" w:cs="Arial"/>
           <w:noProof/>
         </w:rPr>
         <w:fldChar w:fldCharType="end"/>
@@ -1733,7 +1829,7 @@
           <w:tab w:val="left" w:pos="432"/>
         </w:tabs>
         <w:rPr>
-          <w:rFonts w:asciiTheme="minorHAnsi" w:eastAsiaTheme="minorEastAsia" w:hAnsiTheme="minorHAnsi" w:cstheme="minorBidi"/>
+          <w:rFonts w:ascii="Arial" w:eastAsiaTheme="minorEastAsia" w:hAnsi="Arial" w:cs="Arial"/>
           <w:noProof/>
           <w:sz w:val="22"/>
           <w:szCs w:val="22"/>
@@ -1742,14 +1838,14 @@
       </w:pPr>
       <w:r>
         <w:rPr>
-          <w:rFonts w:cs="Arial"/>
+          <w:rFonts w:ascii="Arial" w:hAnsi="Arial" w:cs="Arial"/>
           <w:noProof/>
         </w:rPr>
         <w:t>7.</w:t>
       </w:r>
       <w:r>
         <w:rPr>
-          <w:rFonts w:asciiTheme="minorHAnsi" w:eastAsiaTheme="minorEastAsia" w:hAnsiTheme="minorHAnsi" w:cstheme="minorBidi"/>
+          <w:rFonts w:ascii="Arial" w:eastAsiaTheme="minorEastAsia" w:hAnsi="Arial" w:cs="Arial"/>
           <w:noProof/>
           <w:sz w:val="22"/>
           <w:szCs w:val="22"/>
@@ -1759,48 +1855,55 @@
       </w:r>
       <w:r>
         <w:rPr>
-          <w:rFonts w:cs="Arial"/>
+          <w:rFonts w:ascii="Arial" w:hAnsi="Arial" w:cs="Arial"/>
           <w:noProof/>
         </w:rPr>
         <w:t>Deliverables</w:t>
       </w:r>
       <w:r>
         <w:rPr>
+          <w:rFonts w:ascii="Arial" w:hAnsi="Arial" w:cs="Arial"/>
           <w:noProof/>
         </w:rPr>
         <w:tab/>
       </w:r>
       <w:r>
         <w:rPr>
+          <w:rFonts w:ascii="Arial" w:hAnsi="Arial" w:cs="Arial"/>
           <w:noProof/>
         </w:rPr>
         <w:fldChar w:fldCharType="begin"/>
       </w:r>
       <w:r>
         <w:rPr>
+          <w:rFonts w:ascii="Arial" w:hAnsi="Arial" w:cs="Arial"/>
           <w:noProof/>
         </w:rPr>
         <w:instrText xml:space="preserve"> PAGEREF _Toc358799441 \h </w:instrText>
       </w:r>
       <w:r>
         <w:rPr>
-          <w:noProof/>
-        </w:rPr>
-      </w:r>
-      <w:r>
-        <w:rPr>
+          <w:rFonts w:ascii="Arial" w:hAnsi="Arial" w:cs="Arial"/>
+          <w:noProof/>
+        </w:rPr>
+      </w:r>
+      <w:r>
+        <w:rPr>
+          <w:rFonts w:ascii="Arial" w:hAnsi="Arial" w:cs="Arial"/>
           <w:noProof/>
         </w:rPr>
         <w:fldChar w:fldCharType="separate"/>
       </w:r>
       <w:r>
         <w:rPr>
+          <w:rFonts w:ascii="Arial" w:hAnsi="Arial" w:cs="Arial"/>
           <w:noProof/>
         </w:rPr>
         <w:t>6</w:t>
       </w:r>
       <w:r>
         <w:rPr>
+          <w:rFonts w:ascii="Arial" w:hAnsi="Arial" w:cs="Arial"/>
           <w:noProof/>
         </w:rPr>
         <w:fldChar w:fldCharType="end"/>
@@ -1813,7 +1916,7 @@
           <w:tab w:val="left" w:pos="1000"/>
         </w:tabs>
         <w:rPr>
-          <w:rFonts w:asciiTheme="minorHAnsi" w:eastAsiaTheme="minorEastAsia" w:hAnsiTheme="minorHAnsi" w:cstheme="minorBidi"/>
+          <w:rFonts w:ascii="Arial" w:eastAsiaTheme="minorEastAsia" w:hAnsi="Arial" w:cs="Arial"/>
           <w:noProof/>
           <w:sz w:val="22"/>
           <w:szCs w:val="22"/>
@@ -1822,14 +1925,14 @@
       </w:pPr>
       <w:r>
         <w:rPr>
-          <w:rFonts w:cs="Arial"/>
+          <w:rFonts w:ascii="Arial" w:hAnsi="Arial" w:cs="Arial"/>
           <w:noProof/>
         </w:rPr>
         <w:t>7.1</w:t>
       </w:r>
       <w:r>
         <w:rPr>
-          <w:rFonts w:asciiTheme="minorHAnsi" w:eastAsiaTheme="minorEastAsia" w:hAnsiTheme="minorHAnsi" w:cstheme="minorBidi"/>
+          <w:rFonts w:ascii="Arial" w:eastAsiaTheme="minorEastAsia" w:hAnsi="Arial" w:cs="Arial"/>
           <w:noProof/>
           <w:sz w:val="22"/>
           <w:szCs w:val="22"/>
@@ -1839,48 +1942,55 @@
       </w:r>
       <w:r>
         <w:rPr>
-          <w:rFonts w:cs="Arial"/>
+          <w:rFonts w:ascii="Arial" w:hAnsi="Arial" w:cs="Arial"/>
           <w:noProof/>
         </w:rPr>
         <w:t>Test Evaluation Summaries</w:t>
       </w:r>
       <w:r>
         <w:rPr>
+          <w:rFonts w:ascii="Arial" w:hAnsi="Arial" w:cs="Arial"/>
           <w:noProof/>
         </w:rPr>
         <w:tab/>
       </w:r>
       <w:r>
         <w:rPr>
+          <w:rFonts w:ascii="Arial" w:hAnsi="Arial" w:cs="Arial"/>
           <w:noProof/>
         </w:rPr>
         <w:fldChar w:fldCharType="begin"/>
       </w:r>
       <w:r>
         <w:rPr>
+          <w:rFonts w:ascii="Arial" w:hAnsi="Arial" w:cs="Arial"/>
           <w:noProof/>
         </w:rPr>
         <w:instrText xml:space="preserve"> PAGEREF _Toc358799442 \h </w:instrText>
       </w:r>
       <w:r>
         <w:rPr>
-          <w:noProof/>
-        </w:rPr>
-      </w:r>
-      <w:r>
-        <w:rPr>
+          <w:rFonts w:ascii="Arial" w:hAnsi="Arial" w:cs="Arial"/>
+          <w:noProof/>
+        </w:rPr>
+      </w:r>
+      <w:r>
+        <w:rPr>
+          <w:rFonts w:ascii="Arial" w:hAnsi="Arial" w:cs="Arial"/>
           <w:noProof/>
         </w:rPr>
         <w:fldChar w:fldCharType="separate"/>
       </w:r>
       <w:r>
         <w:rPr>
+          <w:rFonts w:ascii="Arial" w:hAnsi="Arial" w:cs="Arial"/>
           <w:noProof/>
         </w:rPr>
         <w:t>6</w:t>
       </w:r>
       <w:r>
         <w:rPr>
+          <w:rFonts w:ascii="Arial" w:hAnsi="Arial" w:cs="Arial"/>
           <w:noProof/>
         </w:rPr>
         <w:fldChar w:fldCharType="end"/>
@@ -1893,7 +2003,7 @@
           <w:tab w:val="left" w:pos="1000"/>
         </w:tabs>
         <w:rPr>
-          <w:rFonts w:asciiTheme="minorHAnsi" w:eastAsiaTheme="minorEastAsia" w:hAnsiTheme="minorHAnsi" w:cstheme="minorBidi"/>
+          <w:rFonts w:ascii="Arial" w:eastAsiaTheme="minorEastAsia" w:hAnsi="Arial" w:cs="Arial"/>
           <w:noProof/>
           <w:sz w:val="22"/>
           <w:szCs w:val="22"/>
@@ -1902,14 +2012,14 @@
       </w:pPr>
       <w:r>
         <w:rPr>
-          <w:rFonts w:cs="Arial"/>
+          <w:rFonts w:ascii="Arial" w:hAnsi="Arial" w:cs="Arial"/>
           <w:noProof/>
         </w:rPr>
         <w:t>7.2</w:t>
       </w:r>
       <w:r>
         <w:rPr>
-          <w:rFonts w:asciiTheme="minorHAnsi" w:eastAsiaTheme="minorEastAsia" w:hAnsiTheme="minorHAnsi" w:cstheme="minorBidi"/>
+          <w:rFonts w:ascii="Arial" w:eastAsiaTheme="minorEastAsia" w:hAnsi="Arial" w:cs="Arial"/>
           <w:noProof/>
           <w:sz w:val="22"/>
           <w:szCs w:val="22"/>
@@ -1919,48 +2029,55 @@
       </w:r>
       <w:r>
         <w:rPr>
-          <w:rFonts w:cs="Arial"/>
+          <w:rFonts w:ascii="Arial" w:hAnsi="Arial" w:cs="Arial"/>
           <w:noProof/>
         </w:rPr>
         <w:t>Reporting on Test Coverage</w:t>
       </w:r>
       <w:r>
         <w:rPr>
+          <w:rFonts w:ascii="Arial" w:hAnsi="Arial" w:cs="Arial"/>
           <w:noProof/>
         </w:rPr>
         <w:tab/>
       </w:r>
       <w:r>
         <w:rPr>
+          <w:rFonts w:ascii="Arial" w:hAnsi="Arial" w:cs="Arial"/>
           <w:noProof/>
         </w:rPr>
         <w:fldChar w:fldCharType="begin"/>
       </w:r>
       <w:r>
         <w:rPr>
+          <w:rFonts w:ascii="Arial" w:hAnsi="Arial" w:cs="Arial"/>
           <w:noProof/>
         </w:rPr>
         <w:instrText xml:space="preserve"> PAGEREF _Toc358799443 \h </w:instrText>
       </w:r>
       <w:r>
         <w:rPr>
-          <w:noProof/>
-        </w:rPr>
-      </w:r>
-      <w:r>
-        <w:rPr>
+          <w:rFonts w:ascii="Arial" w:hAnsi="Arial" w:cs="Arial"/>
+          <w:noProof/>
+        </w:rPr>
+      </w:r>
+      <w:r>
+        <w:rPr>
+          <w:rFonts w:ascii="Arial" w:hAnsi="Arial" w:cs="Arial"/>
           <w:noProof/>
         </w:rPr>
         <w:fldChar w:fldCharType="separate"/>
       </w:r>
       <w:r>
         <w:rPr>
+          <w:rFonts w:ascii="Arial" w:hAnsi="Arial" w:cs="Arial"/>
           <w:noProof/>
         </w:rPr>
         <w:t>6</w:t>
       </w:r>
       <w:r>
         <w:rPr>
+          <w:rFonts w:ascii="Arial" w:hAnsi="Arial" w:cs="Arial"/>
           <w:noProof/>
         </w:rPr>
         <w:fldChar w:fldCharType="end"/>
@@ -1973,7 +2090,7 @@
           <w:tab w:val="left" w:pos="1000"/>
         </w:tabs>
         <w:rPr>
-          <w:rFonts w:asciiTheme="minorHAnsi" w:eastAsiaTheme="minorEastAsia" w:hAnsiTheme="minorHAnsi" w:cstheme="minorBidi"/>
+          <w:rFonts w:ascii="Arial" w:eastAsiaTheme="minorEastAsia" w:hAnsi="Arial" w:cs="Arial"/>
           <w:noProof/>
           <w:sz w:val="22"/>
           <w:szCs w:val="22"/>
@@ -1982,14 +2099,14 @@
       </w:pPr>
       <w:r>
         <w:rPr>
-          <w:rFonts w:cs="Arial"/>
+          <w:rFonts w:ascii="Arial" w:hAnsi="Arial" w:cs="Arial"/>
           <w:noProof/>
         </w:rPr>
         <w:t>7.3</w:t>
       </w:r>
       <w:r>
         <w:rPr>
-          <w:rFonts w:asciiTheme="minorHAnsi" w:eastAsiaTheme="minorEastAsia" w:hAnsiTheme="minorHAnsi" w:cstheme="minorBidi"/>
+          <w:rFonts w:ascii="Arial" w:eastAsiaTheme="minorEastAsia" w:hAnsi="Arial" w:cs="Arial"/>
           <w:noProof/>
           <w:sz w:val="22"/>
           <w:szCs w:val="22"/>
@@ -1999,48 +2116,55 @@
       </w:r>
       <w:r>
         <w:rPr>
-          <w:rFonts w:cs="Arial"/>
+          <w:rFonts w:ascii="Arial" w:hAnsi="Arial" w:cs="Arial"/>
           <w:noProof/>
         </w:rPr>
         <w:t>Perceived Quality Reports</w:t>
       </w:r>
       <w:r>
         <w:rPr>
+          <w:rFonts w:ascii="Arial" w:hAnsi="Arial" w:cs="Arial"/>
           <w:noProof/>
         </w:rPr>
         <w:tab/>
       </w:r>
       <w:r>
         <w:rPr>
+          <w:rFonts w:ascii="Arial" w:hAnsi="Arial" w:cs="Arial"/>
           <w:noProof/>
         </w:rPr>
         <w:fldChar w:fldCharType="begin"/>
       </w:r>
       <w:r>
         <w:rPr>
+          <w:rFonts w:ascii="Arial" w:hAnsi="Arial" w:cs="Arial"/>
           <w:noProof/>
         </w:rPr>
         <w:instrText xml:space="preserve"> PAGEREF _Toc358799444 \h </w:instrText>
       </w:r>
       <w:r>
         <w:rPr>
-          <w:noProof/>
-        </w:rPr>
-      </w:r>
-      <w:r>
-        <w:rPr>
+          <w:rFonts w:ascii="Arial" w:hAnsi="Arial" w:cs="Arial"/>
+          <w:noProof/>
+        </w:rPr>
+      </w:r>
+      <w:r>
+        <w:rPr>
+          <w:rFonts w:ascii="Arial" w:hAnsi="Arial" w:cs="Arial"/>
           <w:noProof/>
         </w:rPr>
         <w:fldChar w:fldCharType="separate"/>
       </w:r>
       <w:r>
         <w:rPr>
+          <w:rFonts w:ascii="Arial" w:hAnsi="Arial" w:cs="Arial"/>
           <w:noProof/>
         </w:rPr>
         <w:t>6</w:t>
       </w:r>
       <w:r>
         <w:rPr>
+          <w:rFonts w:ascii="Arial" w:hAnsi="Arial" w:cs="Arial"/>
           <w:noProof/>
         </w:rPr>
         <w:fldChar w:fldCharType="end"/>
@@ -2053,7 +2177,7 @@
           <w:tab w:val="left" w:pos="1000"/>
         </w:tabs>
         <w:rPr>
-          <w:rFonts w:asciiTheme="minorHAnsi" w:eastAsiaTheme="minorEastAsia" w:hAnsiTheme="minorHAnsi" w:cstheme="minorBidi"/>
+          <w:rFonts w:ascii="Arial" w:eastAsiaTheme="minorEastAsia" w:hAnsi="Arial" w:cs="Arial"/>
           <w:noProof/>
           <w:sz w:val="22"/>
           <w:szCs w:val="22"/>
@@ -2062,14 +2186,14 @@
       </w:pPr>
       <w:r>
         <w:rPr>
-          <w:rFonts w:cs="Arial"/>
+          <w:rFonts w:ascii="Arial" w:hAnsi="Arial" w:cs="Arial"/>
           <w:noProof/>
         </w:rPr>
         <w:t>7.4</w:t>
       </w:r>
       <w:r>
         <w:rPr>
-          <w:rFonts w:asciiTheme="minorHAnsi" w:eastAsiaTheme="minorEastAsia" w:hAnsiTheme="minorHAnsi" w:cstheme="minorBidi"/>
+          <w:rFonts w:ascii="Arial" w:eastAsiaTheme="minorEastAsia" w:hAnsi="Arial" w:cs="Arial"/>
           <w:noProof/>
           <w:sz w:val="22"/>
           <w:szCs w:val="22"/>
@@ -2079,48 +2203,55 @@
       </w:r>
       <w:r>
         <w:rPr>
-          <w:rFonts w:cs="Arial"/>
+          <w:rFonts w:ascii="Arial" w:hAnsi="Arial" w:cs="Arial"/>
           <w:noProof/>
         </w:rPr>
         <w:t>Incident Logs and Change Requests</w:t>
       </w:r>
       <w:r>
         <w:rPr>
+          <w:rFonts w:ascii="Arial" w:hAnsi="Arial" w:cs="Arial"/>
           <w:noProof/>
         </w:rPr>
         <w:tab/>
       </w:r>
       <w:r>
         <w:rPr>
+          <w:rFonts w:ascii="Arial" w:hAnsi="Arial" w:cs="Arial"/>
           <w:noProof/>
         </w:rPr>
         <w:fldChar w:fldCharType="begin"/>
       </w:r>
       <w:r>
         <w:rPr>
+          <w:rFonts w:ascii="Arial" w:hAnsi="Arial" w:cs="Arial"/>
           <w:noProof/>
         </w:rPr>
         <w:instrText xml:space="preserve"> PAGEREF _Toc358799445 \h </w:instrText>
       </w:r>
       <w:r>
         <w:rPr>
-          <w:noProof/>
-        </w:rPr>
-      </w:r>
-      <w:r>
-        <w:rPr>
+          <w:rFonts w:ascii="Arial" w:hAnsi="Arial" w:cs="Arial"/>
+          <w:noProof/>
+        </w:rPr>
+      </w:r>
+      <w:r>
+        <w:rPr>
+          <w:rFonts w:ascii="Arial" w:hAnsi="Arial" w:cs="Arial"/>
           <w:noProof/>
         </w:rPr>
         <w:fldChar w:fldCharType="separate"/>
       </w:r>
       <w:r>
         <w:rPr>
+          <w:rFonts w:ascii="Arial" w:hAnsi="Arial" w:cs="Arial"/>
           <w:noProof/>
         </w:rPr>
         <w:t>6</w:t>
       </w:r>
       <w:r>
         <w:rPr>
+          <w:rFonts w:ascii="Arial" w:hAnsi="Arial" w:cs="Arial"/>
           <w:noProof/>
         </w:rPr>
         <w:fldChar w:fldCharType="end"/>
@@ -2133,7 +2264,7 @@
           <w:tab w:val="left" w:pos="1000"/>
         </w:tabs>
         <w:rPr>
-          <w:rFonts w:asciiTheme="minorHAnsi" w:eastAsiaTheme="minorEastAsia" w:hAnsiTheme="minorHAnsi" w:cstheme="minorBidi"/>
+          <w:rFonts w:ascii="Arial" w:eastAsiaTheme="minorEastAsia" w:hAnsi="Arial" w:cs="Arial"/>
           <w:noProof/>
           <w:sz w:val="22"/>
           <w:szCs w:val="22"/>
@@ -2142,14 +2273,14 @@
       </w:pPr>
       <w:r>
         <w:rPr>
-          <w:rFonts w:cs="Arial"/>
+          <w:rFonts w:ascii="Arial" w:hAnsi="Arial" w:cs="Arial"/>
           <w:noProof/>
         </w:rPr>
         <w:t>7.5</w:t>
       </w:r>
       <w:r>
         <w:rPr>
-          <w:rFonts w:asciiTheme="minorHAnsi" w:eastAsiaTheme="minorEastAsia" w:hAnsiTheme="minorHAnsi" w:cstheme="minorBidi"/>
+          <w:rFonts w:ascii="Arial" w:eastAsiaTheme="minorEastAsia" w:hAnsi="Arial" w:cs="Arial"/>
           <w:noProof/>
           <w:sz w:val="22"/>
           <w:szCs w:val="22"/>
@@ -2159,48 +2290,55 @@
       </w:r>
       <w:r>
         <w:rPr>
-          <w:rFonts w:cs="Arial"/>
+          <w:rFonts w:ascii="Arial" w:hAnsi="Arial" w:cs="Arial"/>
           <w:noProof/>
         </w:rPr>
         <w:t>Smoke Test Suite and Supporting Test Scripts</w:t>
       </w:r>
       <w:r>
         <w:rPr>
+          <w:rFonts w:ascii="Arial" w:hAnsi="Arial" w:cs="Arial"/>
           <w:noProof/>
         </w:rPr>
         <w:tab/>
       </w:r>
       <w:r>
         <w:rPr>
+          <w:rFonts w:ascii="Arial" w:hAnsi="Arial" w:cs="Arial"/>
           <w:noProof/>
         </w:rPr>
         <w:fldChar w:fldCharType="begin"/>
       </w:r>
       <w:r>
         <w:rPr>
+          <w:rFonts w:ascii="Arial" w:hAnsi="Arial" w:cs="Arial"/>
           <w:noProof/>
         </w:rPr>
         <w:instrText xml:space="preserve"> PAGEREF _Toc358799446 \h </w:instrText>
       </w:r>
       <w:r>
         <w:rPr>
-          <w:noProof/>
-        </w:rPr>
-      </w:r>
-      <w:r>
-        <w:rPr>
+          <w:rFonts w:ascii="Arial" w:hAnsi="Arial" w:cs="Arial"/>
+          <w:noProof/>
+        </w:rPr>
+      </w:r>
+      <w:r>
+        <w:rPr>
+          <w:rFonts w:ascii="Arial" w:hAnsi="Arial" w:cs="Arial"/>
           <w:noProof/>
         </w:rPr>
         <w:fldChar w:fldCharType="separate"/>
       </w:r>
       <w:r>
         <w:rPr>
+          <w:rFonts w:ascii="Arial" w:hAnsi="Arial" w:cs="Arial"/>
           <w:noProof/>
         </w:rPr>
         <w:t>6</w:t>
       </w:r>
       <w:r>
         <w:rPr>
+          <w:rFonts w:ascii="Arial" w:hAnsi="Arial" w:cs="Arial"/>
           <w:noProof/>
         </w:rPr>
         <w:fldChar w:fldCharType="end"/>
@@ -2213,7 +2351,7 @@
           <w:tab w:val="left" w:pos="1000"/>
         </w:tabs>
         <w:rPr>
-          <w:rFonts w:asciiTheme="minorHAnsi" w:eastAsiaTheme="minorEastAsia" w:hAnsiTheme="minorHAnsi" w:cstheme="minorBidi"/>
+          <w:rFonts w:ascii="Arial" w:eastAsiaTheme="minorEastAsia" w:hAnsi="Arial" w:cs="Arial"/>
           <w:noProof/>
           <w:sz w:val="22"/>
           <w:szCs w:val="22"/>
@@ -2222,14 +2360,14 @@
       </w:pPr>
       <w:r>
         <w:rPr>
-          <w:rFonts w:cs="Arial"/>
+          <w:rFonts w:ascii="Arial" w:hAnsi="Arial" w:cs="Arial"/>
           <w:noProof/>
         </w:rPr>
         <w:t>7.6</w:t>
       </w:r>
       <w:r>
         <w:rPr>
-          <w:rFonts w:asciiTheme="minorHAnsi" w:eastAsiaTheme="minorEastAsia" w:hAnsiTheme="minorHAnsi" w:cstheme="minorBidi"/>
+          <w:rFonts w:ascii="Arial" w:eastAsiaTheme="minorEastAsia" w:hAnsi="Arial" w:cs="Arial"/>
           <w:noProof/>
           <w:sz w:val="22"/>
           <w:szCs w:val="22"/>
@@ -2239,48 +2377,55 @@
       </w:r>
       <w:r>
         <w:rPr>
-          <w:rFonts w:cs="Arial"/>
+          <w:rFonts w:ascii="Arial" w:hAnsi="Arial" w:cs="Arial"/>
           <w:noProof/>
         </w:rPr>
         <w:t>Additional Work Products</w:t>
       </w:r>
       <w:r>
         <w:rPr>
+          <w:rFonts w:ascii="Arial" w:hAnsi="Arial" w:cs="Arial"/>
           <w:noProof/>
         </w:rPr>
         <w:tab/>
       </w:r>
       <w:r>
         <w:rPr>
+          <w:rFonts w:ascii="Arial" w:hAnsi="Arial" w:cs="Arial"/>
           <w:noProof/>
         </w:rPr>
         <w:fldChar w:fldCharType="begin"/>
       </w:r>
       <w:r>
         <w:rPr>
+          <w:rFonts w:ascii="Arial" w:hAnsi="Arial" w:cs="Arial"/>
           <w:noProof/>
         </w:rPr>
         <w:instrText xml:space="preserve"> PAGEREF _Toc358799447 \h </w:instrText>
       </w:r>
       <w:r>
         <w:rPr>
-          <w:noProof/>
-        </w:rPr>
-      </w:r>
-      <w:r>
-        <w:rPr>
+          <w:rFonts w:ascii="Arial" w:hAnsi="Arial" w:cs="Arial"/>
+          <w:noProof/>
+        </w:rPr>
+      </w:r>
+      <w:r>
+        <w:rPr>
+          <w:rFonts w:ascii="Arial" w:hAnsi="Arial" w:cs="Arial"/>
           <w:noProof/>
         </w:rPr>
         <w:fldChar w:fldCharType="separate"/>
       </w:r>
       <w:r>
         <w:rPr>
+          <w:rFonts w:ascii="Arial" w:hAnsi="Arial" w:cs="Arial"/>
           <w:noProof/>
         </w:rPr>
         <w:t>6</w:t>
       </w:r>
       <w:r>
         <w:rPr>
+          <w:rFonts w:ascii="Arial" w:hAnsi="Arial" w:cs="Arial"/>
           <w:noProof/>
         </w:rPr>
         <w:fldChar w:fldCharType="end"/>
@@ -2293,7 +2438,7 @@
           <w:tab w:val="left" w:pos="432"/>
         </w:tabs>
         <w:rPr>
-          <w:rFonts w:asciiTheme="minorHAnsi" w:eastAsiaTheme="minorEastAsia" w:hAnsiTheme="minorHAnsi" w:cstheme="minorBidi"/>
+          <w:rFonts w:ascii="Arial" w:eastAsiaTheme="minorEastAsia" w:hAnsi="Arial" w:cs="Arial"/>
           <w:noProof/>
           <w:sz w:val="22"/>
           <w:szCs w:val="22"/>
@@ -2302,14 +2447,14 @@
       </w:pPr>
       <w:r>
         <w:rPr>
-          <w:rFonts w:cs="Arial"/>
+          <w:rFonts w:ascii="Arial" w:hAnsi="Arial" w:cs="Arial"/>
           <w:noProof/>
         </w:rPr>
         <w:t>8.</w:t>
       </w:r>
       <w:r>
         <w:rPr>
-          <w:rFonts w:asciiTheme="minorHAnsi" w:eastAsiaTheme="minorEastAsia" w:hAnsiTheme="minorHAnsi" w:cstheme="minorBidi"/>
+          <w:rFonts w:ascii="Arial" w:eastAsiaTheme="minorEastAsia" w:hAnsi="Arial" w:cs="Arial"/>
           <w:noProof/>
           <w:sz w:val="22"/>
           <w:szCs w:val="22"/>
@@ -2319,48 +2464,55 @@
       </w:r>
       <w:r>
         <w:rPr>
-          <w:rFonts w:cs="Arial"/>
+          <w:rFonts w:ascii="Arial" w:hAnsi="Arial" w:cs="Arial"/>
           <w:noProof/>
         </w:rPr>
         <w:t>Testing Workflow</w:t>
       </w:r>
       <w:r>
         <w:rPr>
+          <w:rFonts w:ascii="Arial" w:hAnsi="Arial" w:cs="Arial"/>
           <w:noProof/>
         </w:rPr>
         <w:tab/>
       </w:r>
       <w:r>
         <w:rPr>
+          <w:rFonts w:ascii="Arial" w:hAnsi="Arial" w:cs="Arial"/>
           <w:noProof/>
         </w:rPr>
         <w:fldChar w:fldCharType="begin"/>
       </w:r>
       <w:r>
         <w:rPr>
+          <w:rFonts w:ascii="Arial" w:hAnsi="Arial" w:cs="Arial"/>
           <w:noProof/>
         </w:rPr>
         <w:instrText xml:space="preserve"> PAGEREF _Toc358799448 \h </w:instrText>
       </w:r>
       <w:r>
         <w:rPr>
-          <w:noProof/>
-        </w:rPr>
-      </w:r>
-      <w:r>
-        <w:rPr>
+          <w:rFonts w:ascii="Arial" w:hAnsi="Arial" w:cs="Arial"/>
+          <w:noProof/>
+        </w:rPr>
+      </w:r>
+      <w:r>
+        <w:rPr>
+          <w:rFonts w:ascii="Arial" w:hAnsi="Arial" w:cs="Arial"/>
           <w:noProof/>
         </w:rPr>
         <w:fldChar w:fldCharType="separate"/>
       </w:r>
       <w:r>
         <w:rPr>
+          <w:rFonts w:ascii="Arial" w:hAnsi="Arial" w:cs="Arial"/>
           <w:noProof/>
         </w:rPr>
         <w:t>6</w:t>
       </w:r>
       <w:r>
         <w:rPr>
+          <w:rFonts w:ascii="Arial" w:hAnsi="Arial" w:cs="Arial"/>
           <w:noProof/>
         </w:rPr>
         <w:fldChar w:fldCharType="end"/>
@@ -2373,7 +2525,7 @@
           <w:tab w:val="left" w:pos="432"/>
         </w:tabs>
         <w:rPr>
-          <w:rFonts w:asciiTheme="minorHAnsi" w:eastAsiaTheme="minorEastAsia" w:hAnsiTheme="minorHAnsi" w:cstheme="minorBidi"/>
+          <w:rFonts w:ascii="Arial" w:eastAsiaTheme="minorEastAsia" w:hAnsi="Arial" w:cs="Arial"/>
           <w:noProof/>
           <w:sz w:val="22"/>
           <w:szCs w:val="22"/>
@@ -2382,14 +2534,14 @@
       </w:pPr>
       <w:r>
         <w:rPr>
-          <w:rFonts w:cs="Arial"/>
+          <w:rFonts w:ascii="Arial" w:hAnsi="Arial" w:cs="Arial"/>
           <w:noProof/>
         </w:rPr>
         <w:t>9.</w:t>
       </w:r>
       <w:r>
         <w:rPr>
-          <w:rFonts w:asciiTheme="minorHAnsi" w:eastAsiaTheme="minorEastAsia" w:hAnsiTheme="minorHAnsi" w:cstheme="minorBidi"/>
+          <w:rFonts w:ascii="Arial" w:eastAsiaTheme="minorEastAsia" w:hAnsi="Arial" w:cs="Arial"/>
           <w:noProof/>
           <w:sz w:val="22"/>
           <w:szCs w:val="22"/>
@@ -2399,48 +2551,55 @@
       </w:r>
       <w:r>
         <w:rPr>
-          <w:rFonts w:cs="Arial"/>
+          <w:rFonts w:ascii="Arial" w:hAnsi="Arial" w:cs="Arial"/>
           <w:noProof/>
         </w:rPr>
         <w:t>Environmental Needs</w:t>
       </w:r>
       <w:r>
         <w:rPr>
+          <w:rFonts w:ascii="Arial" w:hAnsi="Arial" w:cs="Arial"/>
           <w:noProof/>
         </w:rPr>
         <w:tab/>
       </w:r>
       <w:r>
         <w:rPr>
+          <w:rFonts w:ascii="Arial" w:hAnsi="Arial" w:cs="Arial"/>
           <w:noProof/>
         </w:rPr>
         <w:fldChar w:fldCharType="begin"/>
       </w:r>
       <w:r>
         <w:rPr>
+          <w:rFonts w:ascii="Arial" w:hAnsi="Arial" w:cs="Arial"/>
           <w:noProof/>
         </w:rPr>
         <w:instrText xml:space="preserve"> PAGEREF _Toc358799449 \h </w:instrText>
       </w:r>
       <w:r>
         <w:rPr>
-          <w:noProof/>
-        </w:rPr>
-      </w:r>
-      <w:r>
-        <w:rPr>
+          <w:rFonts w:ascii="Arial" w:hAnsi="Arial" w:cs="Arial"/>
+          <w:noProof/>
+        </w:rPr>
+      </w:r>
+      <w:r>
+        <w:rPr>
+          <w:rFonts w:ascii="Arial" w:hAnsi="Arial" w:cs="Arial"/>
           <w:noProof/>
         </w:rPr>
         <w:fldChar w:fldCharType="separate"/>
       </w:r>
       <w:r>
         <w:rPr>
+          <w:rFonts w:ascii="Arial" w:hAnsi="Arial" w:cs="Arial"/>
           <w:noProof/>
         </w:rPr>
         <w:t>7</w:t>
       </w:r>
       <w:r>
         <w:rPr>
+          <w:rFonts w:ascii="Arial" w:hAnsi="Arial" w:cs="Arial"/>
           <w:noProof/>
         </w:rPr>
         <w:fldChar w:fldCharType="end"/>
@@ -2453,7 +2612,7 @@
           <w:tab w:val="left" w:pos="1000"/>
         </w:tabs>
         <w:rPr>
-          <w:rFonts w:asciiTheme="minorHAnsi" w:eastAsiaTheme="minorEastAsia" w:hAnsiTheme="minorHAnsi" w:cstheme="minorBidi"/>
+          <w:rFonts w:ascii="Arial" w:eastAsiaTheme="minorEastAsia" w:hAnsi="Arial" w:cs="Arial"/>
           <w:noProof/>
           <w:sz w:val="22"/>
           <w:szCs w:val="22"/>
@@ -2462,14 +2621,14 @@
       </w:pPr>
       <w:r>
         <w:rPr>
-          <w:rFonts w:cs="Arial"/>
+          <w:rFonts w:ascii="Arial" w:hAnsi="Arial" w:cs="Arial"/>
           <w:noProof/>
         </w:rPr>
         <w:t>9.1</w:t>
       </w:r>
       <w:r>
         <w:rPr>
-          <w:rFonts w:asciiTheme="minorHAnsi" w:eastAsiaTheme="minorEastAsia" w:hAnsiTheme="minorHAnsi" w:cstheme="minorBidi"/>
+          <w:rFonts w:ascii="Arial" w:eastAsiaTheme="minorEastAsia" w:hAnsi="Arial" w:cs="Arial"/>
           <w:noProof/>
           <w:sz w:val="22"/>
           <w:szCs w:val="22"/>
@@ -2479,48 +2638,55 @@
       </w:r>
       <w:r>
         <w:rPr>
-          <w:rFonts w:cs="Arial"/>
+          <w:rFonts w:ascii="Arial" w:hAnsi="Arial" w:cs="Arial"/>
           <w:noProof/>
         </w:rPr>
         <w:t>Base System Hardware</w:t>
       </w:r>
       <w:r>
         <w:rPr>
+          <w:rFonts w:ascii="Arial" w:hAnsi="Arial" w:cs="Arial"/>
           <w:noProof/>
         </w:rPr>
         <w:tab/>
       </w:r>
       <w:r>
         <w:rPr>
+          <w:rFonts w:ascii="Arial" w:hAnsi="Arial" w:cs="Arial"/>
           <w:noProof/>
         </w:rPr>
         <w:fldChar w:fldCharType="begin"/>
       </w:r>
       <w:r>
         <w:rPr>
+          <w:rFonts w:ascii="Arial" w:hAnsi="Arial" w:cs="Arial"/>
           <w:noProof/>
         </w:rPr>
         <w:instrText xml:space="preserve"> PAGEREF _Toc358799450 \h </w:instrText>
       </w:r>
       <w:r>
         <w:rPr>
-          <w:noProof/>
-        </w:rPr>
-      </w:r>
-      <w:r>
-        <w:rPr>
+          <w:rFonts w:ascii="Arial" w:hAnsi="Arial" w:cs="Arial"/>
+          <w:noProof/>
+        </w:rPr>
+      </w:r>
+      <w:r>
+        <w:rPr>
+          <w:rFonts w:ascii="Arial" w:hAnsi="Arial" w:cs="Arial"/>
           <w:noProof/>
         </w:rPr>
         <w:fldChar w:fldCharType="separate"/>
       </w:r>
       <w:r>
         <w:rPr>
+          <w:rFonts w:ascii="Arial" w:hAnsi="Arial" w:cs="Arial"/>
           <w:noProof/>
         </w:rPr>
         <w:t>7</w:t>
       </w:r>
       <w:r>
         <w:rPr>
+          <w:rFonts w:ascii="Arial" w:hAnsi="Arial" w:cs="Arial"/>
           <w:noProof/>
         </w:rPr>
         <w:fldChar w:fldCharType="end"/>
@@ -2533,7 +2699,7 @@
           <w:tab w:val="left" w:pos="1000"/>
         </w:tabs>
         <w:rPr>
-          <w:rFonts w:asciiTheme="minorHAnsi" w:eastAsiaTheme="minorEastAsia" w:hAnsiTheme="minorHAnsi" w:cstheme="minorBidi"/>
+          <w:rFonts w:ascii="Arial" w:eastAsiaTheme="minorEastAsia" w:hAnsi="Arial" w:cs="Arial"/>
           <w:noProof/>
           <w:sz w:val="22"/>
           <w:szCs w:val="22"/>
@@ -2542,14 +2708,14 @@
       </w:pPr>
       <w:r>
         <w:rPr>
-          <w:rFonts w:cs="Arial"/>
+          <w:rFonts w:ascii="Arial" w:hAnsi="Arial" w:cs="Arial"/>
           <w:noProof/>
         </w:rPr>
         <w:t>9.2</w:t>
       </w:r>
       <w:r>
         <w:rPr>
-          <w:rFonts w:asciiTheme="minorHAnsi" w:eastAsiaTheme="minorEastAsia" w:hAnsiTheme="minorHAnsi" w:cstheme="minorBidi"/>
+          <w:rFonts w:ascii="Arial" w:eastAsiaTheme="minorEastAsia" w:hAnsi="Arial" w:cs="Arial"/>
           <w:noProof/>
           <w:sz w:val="22"/>
           <w:szCs w:val="22"/>
@@ -2559,48 +2725,55 @@
       </w:r>
       <w:r>
         <w:rPr>
-          <w:rFonts w:cs="Arial"/>
+          <w:rFonts w:ascii="Arial" w:hAnsi="Arial" w:cs="Arial"/>
           <w:noProof/>
         </w:rPr>
         <w:t>Base Software Elements in the Test Environment</w:t>
       </w:r>
       <w:r>
         <w:rPr>
+          <w:rFonts w:ascii="Arial" w:hAnsi="Arial" w:cs="Arial"/>
           <w:noProof/>
         </w:rPr>
         <w:tab/>
       </w:r>
       <w:r>
         <w:rPr>
+          <w:rFonts w:ascii="Arial" w:hAnsi="Arial" w:cs="Arial"/>
           <w:noProof/>
         </w:rPr>
         <w:fldChar w:fldCharType="begin"/>
       </w:r>
       <w:r>
         <w:rPr>
+          <w:rFonts w:ascii="Arial" w:hAnsi="Arial" w:cs="Arial"/>
           <w:noProof/>
         </w:rPr>
         <w:instrText xml:space="preserve"> PAGEREF _Toc358799451 \h </w:instrText>
       </w:r>
       <w:r>
         <w:rPr>
-          <w:noProof/>
-        </w:rPr>
-      </w:r>
-      <w:r>
-        <w:rPr>
+          <w:rFonts w:ascii="Arial" w:hAnsi="Arial" w:cs="Arial"/>
+          <w:noProof/>
+        </w:rPr>
+      </w:r>
+      <w:r>
+        <w:rPr>
+          <w:rFonts w:ascii="Arial" w:hAnsi="Arial" w:cs="Arial"/>
           <w:noProof/>
         </w:rPr>
         <w:fldChar w:fldCharType="separate"/>
       </w:r>
       <w:r>
         <w:rPr>
+          <w:rFonts w:ascii="Arial" w:hAnsi="Arial" w:cs="Arial"/>
           <w:noProof/>
         </w:rPr>
         <w:t>7</w:t>
       </w:r>
       <w:r>
         <w:rPr>
+          <w:rFonts w:ascii="Arial" w:hAnsi="Arial" w:cs="Arial"/>
           <w:noProof/>
         </w:rPr>
         <w:fldChar w:fldCharType="end"/>
@@ -2613,7 +2786,7 @@
           <w:tab w:val="left" w:pos="1000"/>
         </w:tabs>
         <w:rPr>
-          <w:rFonts w:asciiTheme="minorHAnsi" w:eastAsiaTheme="minorEastAsia" w:hAnsiTheme="minorHAnsi" w:cstheme="minorBidi"/>
+          <w:rFonts w:ascii="Arial" w:eastAsiaTheme="minorEastAsia" w:hAnsi="Arial" w:cs="Arial"/>
           <w:noProof/>
           <w:sz w:val="22"/>
           <w:szCs w:val="22"/>
@@ -2622,14 +2795,14 @@
       </w:pPr>
       <w:r>
         <w:rPr>
-          <w:rFonts w:cs="Arial"/>
+          <w:rFonts w:ascii="Arial" w:hAnsi="Arial" w:cs="Arial"/>
           <w:noProof/>
         </w:rPr>
         <w:t>9.3</w:t>
       </w:r>
       <w:r>
         <w:rPr>
-          <w:rFonts w:asciiTheme="minorHAnsi" w:eastAsiaTheme="minorEastAsia" w:hAnsiTheme="minorHAnsi" w:cstheme="minorBidi"/>
+          <w:rFonts w:ascii="Arial" w:eastAsiaTheme="minorEastAsia" w:hAnsi="Arial" w:cs="Arial"/>
           <w:noProof/>
           <w:sz w:val="22"/>
           <w:szCs w:val="22"/>
@@ -2639,48 +2812,55 @@
       </w:r>
       <w:r>
         <w:rPr>
-          <w:rFonts w:cs="Arial"/>
+          <w:rFonts w:ascii="Arial" w:hAnsi="Arial" w:cs="Arial"/>
           <w:noProof/>
         </w:rPr>
         <w:t>Productivity and Support Tools</w:t>
       </w:r>
       <w:r>
         <w:rPr>
+          <w:rFonts w:ascii="Arial" w:hAnsi="Arial" w:cs="Arial"/>
           <w:noProof/>
         </w:rPr>
         <w:tab/>
       </w:r>
       <w:r>
         <w:rPr>
+          <w:rFonts w:ascii="Arial" w:hAnsi="Arial" w:cs="Arial"/>
           <w:noProof/>
         </w:rPr>
         <w:fldChar w:fldCharType="begin"/>
       </w:r>
       <w:r>
         <w:rPr>
+          <w:rFonts w:ascii="Arial" w:hAnsi="Arial" w:cs="Arial"/>
           <w:noProof/>
         </w:rPr>
         <w:instrText xml:space="preserve"> PAGEREF _Toc358799452 \h </w:instrText>
       </w:r>
       <w:r>
         <w:rPr>
-          <w:noProof/>
-        </w:rPr>
-      </w:r>
-      <w:r>
-        <w:rPr>
+          <w:rFonts w:ascii="Arial" w:hAnsi="Arial" w:cs="Arial"/>
+          <w:noProof/>
+        </w:rPr>
+      </w:r>
+      <w:r>
+        <w:rPr>
+          <w:rFonts w:ascii="Arial" w:hAnsi="Arial" w:cs="Arial"/>
           <w:noProof/>
         </w:rPr>
         <w:fldChar w:fldCharType="separate"/>
       </w:r>
       <w:r>
         <w:rPr>
+          <w:rFonts w:ascii="Arial" w:hAnsi="Arial" w:cs="Arial"/>
           <w:noProof/>
         </w:rPr>
         <w:t>7</w:t>
       </w:r>
       <w:r>
         <w:rPr>
+          <w:rFonts w:ascii="Arial" w:hAnsi="Arial" w:cs="Arial"/>
           <w:noProof/>
         </w:rPr>
         <w:fldChar w:fldCharType="end"/>
@@ -2693,7 +2873,7 @@
           <w:tab w:val="left" w:pos="1000"/>
         </w:tabs>
         <w:rPr>
-          <w:rFonts w:asciiTheme="minorHAnsi" w:eastAsiaTheme="minorEastAsia" w:hAnsiTheme="minorHAnsi" w:cstheme="minorBidi"/>
+          <w:rFonts w:ascii="Arial" w:eastAsiaTheme="minorEastAsia" w:hAnsi="Arial" w:cs="Arial"/>
           <w:noProof/>
           <w:sz w:val="22"/>
           <w:szCs w:val="22"/>
@@ -2702,14 +2882,14 @@
       </w:pPr>
       <w:r>
         <w:rPr>
-          <w:rFonts w:cs="Arial"/>
+          <w:rFonts w:ascii="Arial" w:hAnsi="Arial" w:cs="Arial"/>
           <w:noProof/>
         </w:rPr>
         <w:t>9.4</w:t>
       </w:r>
       <w:r>
         <w:rPr>
-          <w:rFonts w:asciiTheme="minorHAnsi" w:eastAsiaTheme="minorEastAsia" w:hAnsiTheme="minorHAnsi" w:cstheme="minorBidi"/>
+          <w:rFonts w:ascii="Arial" w:eastAsiaTheme="minorEastAsia" w:hAnsi="Arial" w:cs="Arial"/>
           <w:noProof/>
           <w:sz w:val="22"/>
           <w:szCs w:val="22"/>
@@ -2719,48 +2899,55 @@
       </w:r>
       <w:r>
         <w:rPr>
-          <w:rFonts w:cs="Arial"/>
+          <w:rFonts w:ascii="Arial" w:hAnsi="Arial" w:cs="Arial"/>
           <w:noProof/>
         </w:rPr>
         <w:t>Test Environment Configurations</w:t>
       </w:r>
       <w:r>
         <w:rPr>
+          <w:rFonts w:ascii="Arial" w:hAnsi="Arial" w:cs="Arial"/>
           <w:noProof/>
         </w:rPr>
         <w:tab/>
       </w:r>
       <w:r>
         <w:rPr>
+          <w:rFonts w:ascii="Arial" w:hAnsi="Arial" w:cs="Arial"/>
           <w:noProof/>
         </w:rPr>
         <w:fldChar w:fldCharType="begin"/>
       </w:r>
       <w:r>
         <w:rPr>
+          <w:rFonts w:ascii="Arial" w:hAnsi="Arial" w:cs="Arial"/>
           <w:noProof/>
         </w:rPr>
         <w:instrText xml:space="preserve"> PAGEREF _Toc358799453 \h </w:instrText>
       </w:r>
       <w:r>
         <w:rPr>
-          <w:noProof/>
-        </w:rPr>
-      </w:r>
-      <w:r>
-        <w:rPr>
+          <w:rFonts w:ascii="Arial" w:hAnsi="Arial" w:cs="Arial"/>
+          <w:noProof/>
+        </w:rPr>
+      </w:r>
+      <w:r>
+        <w:rPr>
+          <w:rFonts w:ascii="Arial" w:hAnsi="Arial" w:cs="Arial"/>
           <w:noProof/>
         </w:rPr>
         <w:fldChar w:fldCharType="separate"/>
       </w:r>
       <w:r>
         <w:rPr>
+          <w:rFonts w:ascii="Arial" w:hAnsi="Arial" w:cs="Arial"/>
           <w:noProof/>
         </w:rPr>
         <w:t>7</w:t>
       </w:r>
       <w:r>
         <w:rPr>
+          <w:rFonts w:ascii="Arial" w:hAnsi="Arial" w:cs="Arial"/>
           <w:noProof/>
         </w:rPr>
         <w:fldChar w:fldCharType="end"/>
@@ -2773,7 +2960,7 @@
           <w:tab w:val="left" w:pos="864"/>
         </w:tabs>
         <w:rPr>
-          <w:rFonts w:asciiTheme="minorHAnsi" w:eastAsiaTheme="minorEastAsia" w:hAnsiTheme="minorHAnsi" w:cstheme="minorBidi"/>
+          <w:rFonts w:ascii="Arial" w:eastAsiaTheme="minorEastAsia" w:hAnsi="Arial" w:cs="Arial"/>
           <w:noProof/>
           <w:sz w:val="22"/>
           <w:szCs w:val="22"/>
@@ -2782,14 +2969,14 @@
       </w:pPr>
       <w:r>
         <w:rPr>
-          <w:rFonts w:cs="Arial"/>
+          <w:rFonts w:ascii="Arial" w:hAnsi="Arial" w:cs="Arial"/>
           <w:noProof/>
         </w:rPr>
         <w:t>10.</w:t>
       </w:r>
       <w:r>
         <w:rPr>
-          <w:rFonts w:asciiTheme="minorHAnsi" w:eastAsiaTheme="minorEastAsia" w:hAnsiTheme="minorHAnsi" w:cstheme="minorBidi"/>
+          <w:rFonts w:ascii="Arial" w:eastAsiaTheme="minorEastAsia" w:hAnsi="Arial" w:cs="Arial"/>
           <w:noProof/>
           <w:sz w:val="22"/>
           <w:szCs w:val="22"/>
@@ -2799,48 +2986,55 @@
       </w:r>
       <w:r>
         <w:rPr>
-          <w:rFonts w:cs="Arial"/>
+          <w:rFonts w:ascii="Arial" w:hAnsi="Arial" w:cs="Arial"/>
           <w:noProof/>
         </w:rPr>
         <w:t>Responsibilities, Staffing, and Training Needs</w:t>
       </w:r>
       <w:r>
         <w:rPr>
+          <w:rFonts w:ascii="Arial" w:hAnsi="Arial" w:cs="Arial"/>
           <w:noProof/>
         </w:rPr>
         <w:tab/>
       </w:r>
       <w:r>
         <w:rPr>
+          <w:rFonts w:ascii="Arial" w:hAnsi="Arial" w:cs="Arial"/>
           <w:noProof/>
         </w:rPr>
         <w:fldChar w:fldCharType="begin"/>
       </w:r>
       <w:r>
         <w:rPr>
+          <w:rFonts w:ascii="Arial" w:hAnsi="Arial" w:cs="Arial"/>
           <w:noProof/>
         </w:rPr>
         <w:instrText xml:space="preserve"> PAGEREF _Toc358799454 \h </w:instrText>
       </w:r>
       <w:r>
         <w:rPr>
-          <w:noProof/>
-        </w:rPr>
-      </w:r>
-      <w:r>
-        <w:rPr>
+          <w:rFonts w:ascii="Arial" w:hAnsi="Arial" w:cs="Arial"/>
+          <w:noProof/>
+        </w:rPr>
+      </w:r>
+      <w:r>
+        <w:rPr>
+          <w:rFonts w:ascii="Arial" w:hAnsi="Arial" w:cs="Arial"/>
           <w:noProof/>
         </w:rPr>
         <w:fldChar w:fldCharType="separate"/>
       </w:r>
       <w:r>
         <w:rPr>
+          <w:rFonts w:ascii="Arial" w:hAnsi="Arial" w:cs="Arial"/>
           <w:noProof/>
         </w:rPr>
         <w:t>8</w:t>
       </w:r>
       <w:r>
         <w:rPr>
+          <w:rFonts w:ascii="Arial" w:hAnsi="Arial" w:cs="Arial"/>
           <w:noProof/>
         </w:rPr>
         <w:fldChar w:fldCharType="end"/>
@@ -2853,7 +3047,7 @@
           <w:tab w:val="left" w:pos="1200"/>
         </w:tabs>
         <w:rPr>
-          <w:rFonts w:asciiTheme="minorHAnsi" w:eastAsiaTheme="minorEastAsia" w:hAnsiTheme="minorHAnsi" w:cstheme="minorBidi"/>
+          <w:rFonts w:ascii="Arial" w:eastAsiaTheme="minorEastAsia" w:hAnsi="Arial" w:cs="Arial"/>
           <w:noProof/>
           <w:sz w:val="22"/>
           <w:szCs w:val="22"/>
@@ -2862,14 +3056,14 @@
       </w:pPr>
       <w:r>
         <w:rPr>
-          <w:rFonts w:cs="Arial"/>
+          <w:rFonts w:ascii="Arial" w:hAnsi="Arial" w:cs="Arial"/>
           <w:noProof/>
         </w:rPr>
         <w:t>10.1</w:t>
       </w:r>
       <w:r>
         <w:rPr>
-          <w:rFonts w:asciiTheme="minorHAnsi" w:eastAsiaTheme="minorEastAsia" w:hAnsiTheme="minorHAnsi" w:cstheme="minorBidi"/>
+          <w:rFonts w:ascii="Arial" w:eastAsiaTheme="minorEastAsia" w:hAnsi="Arial" w:cs="Arial"/>
           <w:noProof/>
           <w:sz w:val="22"/>
           <w:szCs w:val="22"/>
@@ -2879,48 +3073,55 @@
       </w:r>
       <w:r>
         <w:rPr>
-          <w:rFonts w:cs="Arial"/>
+          <w:rFonts w:ascii="Arial" w:hAnsi="Arial" w:cs="Arial"/>
           <w:noProof/>
         </w:rPr>
         <w:t>People and Roles</w:t>
       </w:r>
       <w:r>
         <w:rPr>
+          <w:rFonts w:ascii="Arial" w:hAnsi="Arial" w:cs="Arial"/>
           <w:noProof/>
         </w:rPr>
         <w:tab/>
       </w:r>
       <w:r>
         <w:rPr>
+          <w:rFonts w:ascii="Arial" w:hAnsi="Arial" w:cs="Arial"/>
           <w:noProof/>
         </w:rPr>
         <w:fldChar w:fldCharType="begin"/>
       </w:r>
       <w:r>
         <w:rPr>
+          <w:rFonts w:ascii="Arial" w:hAnsi="Arial" w:cs="Arial"/>
           <w:noProof/>
         </w:rPr>
         <w:instrText xml:space="preserve"> PAGEREF _Toc358799455 \h </w:instrText>
       </w:r>
       <w:r>
         <w:rPr>
-          <w:noProof/>
-        </w:rPr>
-      </w:r>
-      <w:r>
-        <w:rPr>
+          <w:rFonts w:ascii="Arial" w:hAnsi="Arial" w:cs="Arial"/>
+          <w:noProof/>
+        </w:rPr>
+      </w:r>
+      <w:r>
+        <w:rPr>
+          <w:rFonts w:ascii="Arial" w:hAnsi="Arial" w:cs="Arial"/>
           <w:noProof/>
         </w:rPr>
         <w:fldChar w:fldCharType="separate"/>
       </w:r>
       <w:r>
         <w:rPr>
+          <w:rFonts w:ascii="Arial" w:hAnsi="Arial" w:cs="Arial"/>
           <w:noProof/>
         </w:rPr>
         <w:t>8</w:t>
       </w:r>
       <w:r>
         <w:rPr>
+          <w:rFonts w:ascii="Arial" w:hAnsi="Arial" w:cs="Arial"/>
           <w:noProof/>
         </w:rPr>
         <w:fldChar w:fldCharType="end"/>
@@ -2933,7 +3134,7 @@
           <w:tab w:val="left" w:pos="1200"/>
         </w:tabs>
         <w:rPr>
-          <w:rFonts w:asciiTheme="minorHAnsi" w:eastAsiaTheme="minorEastAsia" w:hAnsiTheme="minorHAnsi" w:cstheme="minorBidi"/>
+          <w:rFonts w:ascii="Arial" w:eastAsiaTheme="minorEastAsia" w:hAnsi="Arial" w:cs="Arial"/>
           <w:noProof/>
           <w:sz w:val="22"/>
           <w:szCs w:val="22"/>
@@ -2942,14 +3143,14 @@
       </w:pPr>
       <w:r>
         <w:rPr>
-          <w:rFonts w:cs="Arial"/>
+          <w:rFonts w:ascii="Arial" w:hAnsi="Arial" w:cs="Arial"/>
           <w:noProof/>
         </w:rPr>
         <w:t>10.2</w:t>
       </w:r>
       <w:r>
         <w:rPr>
-          <w:rFonts w:asciiTheme="minorHAnsi" w:eastAsiaTheme="minorEastAsia" w:hAnsiTheme="minorHAnsi" w:cstheme="minorBidi"/>
+          <w:rFonts w:ascii="Arial" w:eastAsiaTheme="minorEastAsia" w:hAnsi="Arial" w:cs="Arial"/>
           <w:noProof/>
           <w:sz w:val="22"/>
           <w:szCs w:val="22"/>
@@ -2959,48 +3160,55 @@
       </w:r>
       <w:r>
         <w:rPr>
-          <w:rFonts w:cs="Arial"/>
+          <w:rFonts w:ascii="Arial" w:hAnsi="Arial" w:cs="Arial"/>
           <w:noProof/>
         </w:rPr>
         <w:t>Staffing and Training Needs</w:t>
       </w:r>
       <w:r>
         <w:rPr>
+          <w:rFonts w:ascii="Arial" w:hAnsi="Arial" w:cs="Arial"/>
           <w:noProof/>
         </w:rPr>
         <w:tab/>
       </w:r>
       <w:r>
         <w:rPr>
+          <w:rFonts w:ascii="Arial" w:hAnsi="Arial" w:cs="Arial"/>
           <w:noProof/>
         </w:rPr>
         <w:fldChar w:fldCharType="begin"/>
       </w:r>
       <w:r>
         <w:rPr>
+          <w:rFonts w:ascii="Arial" w:hAnsi="Arial" w:cs="Arial"/>
           <w:noProof/>
         </w:rPr>
         <w:instrText xml:space="preserve"> PAGEREF _Toc358799456 \h </w:instrText>
       </w:r>
       <w:r>
         <w:rPr>
-          <w:noProof/>
-        </w:rPr>
-      </w:r>
-      <w:r>
-        <w:rPr>
+          <w:rFonts w:ascii="Arial" w:hAnsi="Arial" w:cs="Arial"/>
+          <w:noProof/>
+        </w:rPr>
+      </w:r>
+      <w:r>
+        <w:rPr>
+          <w:rFonts w:ascii="Arial" w:hAnsi="Arial" w:cs="Arial"/>
           <w:noProof/>
         </w:rPr>
         <w:fldChar w:fldCharType="separate"/>
       </w:r>
       <w:r>
         <w:rPr>
+          <w:rFonts w:ascii="Arial" w:hAnsi="Arial" w:cs="Arial"/>
           <w:noProof/>
         </w:rPr>
         <w:t>8</w:t>
       </w:r>
       <w:r>
         <w:rPr>
+          <w:rFonts w:ascii="Arial" w:hAnsi="Arial" w:cs="Arial"/>
           <w:noProof/>
         </w:rPr>
         <w:fldChar w:fldCharType="end"/>
@@ -3013,7 +3221,7 @@
           <w:tab w:val="left" w:pos="864"/>
         </w:tabs>
         <w:rPr>
-          <w:rFonts w:asciiTheme="minorHAnsi" w:eastAsiaTheme="minorEastAsia" w:hAnsiTheme="minorHAnsi" w:cstheme="minorBidi"/>
+          <w:rFonts w:ascii="Arial" w:eastAsiaTheme="minorEastAsia" w:hAnsi="Arial" w:cs="Arial"/>
           <w:noProof/>
           <w:sz w:val="22"/>
           <w:szCs w:val="22"/>
@@ -3022,14 +3230,14 @@
       </w:pPr>
       <w:r>
         <w:rPr>
-          <w:rFonts w:cs="Arial"/>
+          <w:rFonts w:ascii="Arial" w:hAnsi="Arial" w:cs="Arial"/>
           <w:noProof/>
         </w:rPr>
         <w:t>11.</w:t>
       </w:r>
       <w:r>
         <w:rPr>
-          <w:rFonts w:asciiTheme="minorHAnsi" w:eastAsiaTheme="minorEastAsia" w:hAnsiTheme="minorHAnsi" w:cstheme="minorBidi"/>
+          <w:rFonts w:ascii="Arial" w:eastAsiaTheme="minorEastAsia" w:hAnsi="Arial" w:cs="Arial"/>
           <w:noProof/>
           <w:sz w:val="22"/>
           <w:szCs w:val="22"/>
@@ -3039,48 +3247,55 @@
       </w:r>
       <w:r>
         <w:rPr>
-          <w:rFonts w:cs="Arial"/>
+          <w:rFonts w:ascii="Arial" w:hAnsi="Arial" w:cs="Arial"/>
           <w:noProof/>
         </w:rPr>
         <w:t>Iteration Milestones</w:t>
       </w:r>
       <w:r>
         <w:rPr>
+          <w:rFonts w:ascii="Arial" w:hAnsi="Arial" w:cs="Arial"/>
           <w:noProof/>
         </w:rPr>
         <w:tab/>
       </w:r>
       <w:r>
         <w:rPr>
+          <w:rFonts w:ascii="Arial" w:hAnsi="Arial" w:cs="Arial"/>
           <w:noProof/>
         </w:rPr>
         <w:fldChar w:fldCharType="begin"/>
       </w:r>
       <w:r>
         <w:rPr>
+          <w:rFonts w:ascii="Arial" w:hAnsi="Arial" w:cs="Arial"/>
           <w:noProof/>
         </w:rPr>
         <w:instrText xml:space="preserve"> PAGEREF _Toc358799457 \h </w:instrText>
       </w:r>
       <w:r>
         <w:rPr>
-          <w:noProof/>
-        </w:rPr>
-      </w:r>
-      <w:r>
-        <w:rPr>
+          <w:rFonts w:ascii="Arial" w:hAnsi="Arial" w:cs="Arial"/>
+          <w:noProof/>
+        </w:rPr>
+      </w:r>
+      <w:r>
+        <w:rPr>
+          <w:rFonts w:ascii="Arial" w:hAnsi="Arial" w:cs="Arial"/>
           <w:noProof/>
         </w:rPr>
         <w:fldChar w:fldCharType="separate"/>
       </w:r>
       <w:r>
         <w:rPr>
+          <w:rFonts w:ascii="Arial" w:hAnsi="Arial" w:cs="Arial"/>
           <w:noProof/>
         </w:rPr>
         <w:t>9</w:t>
       </w:r>
       <w:r>
         <w:rPr>
+          <w:rFonts w:ascii="Arial" w:hAnsi="Arial" w:cs="Arial"/>
           <w:noProof/>
         </w:rPr>
         <w:fldChar w:fldCharType="end"/>
@@ -3093,7 +3308,7 @@
           <w:tab w:val="left" w:pos="864"/>
         </w:tabs>
         <w:rPr>
-          <w:rFonts w:asciiTheme="minorHAnsi" w:eastAsiaTheme="minorEastAsia" w:hAnsiTheme="minorHAnsi" w:cstheme="minorBidi"/>
+          <w:rFonts w:ascii="Arial" w:eastAsiaTheme="minorEastAsia" w:hAnsi="Arial" w:cs="Arial"/>
           <w:noProof/>
           <w:sz w:val="22"/>
           <w:szCs w:val="22"/>
@@ -3102,14 +3317,14 @@
       </w:pPr>
       <w:r>
         <w:rPr>
-          <w:rFonts w:cs="Arial"/>
+          <w:rFonts w:ascii="Arial" w:hAnsi="Arial" w:cs="Arial"/>
           <w:noProof/>
         </w:rPr>
         <w:t>12.</w:t>
       </w:r>
       <w:r>
         <w:rPr>
-          <w:rFonts w:asciiTheme="minorHAnsi" w:eastAsiaTheme="minorEastAsia" w:hAnsiTheme="minorHAnsi" w:cstheme="minorBidi"/>
+          <w:rFonts w:ascii="Arial" w:eastAsiaTheme="minorEastAsia" w:hAnsi="Arial" w:cs="Arial"/>
           <w:noProof/>
           <w:sz w:val="22"/>
           <w:szCs w:val="22"/>
@@ -3119,48 +3334,55 @@
       </w:r>
       <w:r>
         <w:rPr>
-          <w:rFonts w:cs="Arial"/>
+          <w:rFonts w:ascii="Arial" w:hAnsi="Arial" w:cs="Arial"/>
           <w:noProof/>
         </w:rPr>
         <w:t>Risks, Dependencies, Assumptions, and Constraints</w:t>
       </w:r>
       <w:r>
         <w:rPr>
+          <w:rFonts w:ascii="Arial" w:hAnsi="Arial" w:cs="Arial"/>
           <w:noProof/>
         </w:rPr>
         <w:tab/>
       </w:r>
       <w:r>
         <w:rPr>
+          <w:rFonts w:ascii="Arial" w:hAnsi="Arial" w:cs="Arial"/>
           <w:noProof/>
         </w:rPr>
         <w:fldChar w:fldCharType="begin"/>
       </w:r>
       <w:r>
         <w:rPr>
+          <w:rFonts w:ascii="Arial" w:hAnsi="Arial" w:cs="Arial"/>
           <w:noProof/>
         </w:rPr>
         <w:instrText xml:space="preserve"> PAGEREF _Toc358799458 \h </w:instrText>
       </w:r>
       <w:r>
         <w:rPr>
-          <w:noProof/>
-        </w:rPr>
-      </w:r>
-      <w:r>
-        <w:rPr>
+          <w:rFonts w:ascii="Arial" w:hAnsi="Arial" w:cs="Arial"/>
+          <w:noProof/>
+        </w:rPr>
+      </w:r>
+      <w:r>
+        <w:rPr>
+          <w:rFonts w:ascii="Arial" w:hAnsi="Arial" w:cs="Arial"/>
           <w:noProof/>
         </w:rPr>
         <w:fldChar w:fldCharType="separate"/>
       </w:r>
       <w:r>
         <w:rPr>
+          <w:rFonts w:ascii="Arial" w:hAnsi="Arial" w:cs="Arial"/>
           <w:noProof/>
         </w:rPr>
         <w:t>9</w:t>
       </w:r>
       <w:r>
         <w:rPr>
+          <w:rFonts w:ascii="Arial" w:hAnsi="Arial" w:cs="Arial"/>
           <w:noProof/>
         </w:rPr>
         <w:fldChar w:fldCharType="end"/>
@@ -3173,7 +3395,7 @@
           <w:tab w:val="left" w:pos="864"/>
         </w:tabs>
         <w:rPr>
-          <w:rFonts w:asciiTheme="minorHAnsi" w:eastAsiaTheme="minorEastAsia" w:hAnsiTheme="minorHAnsi" w:cstheme="minorBidi"/>
+          <w:rFonts w:ascii="Arial" w:eastAsiaTheme="minorEastAsia" w:hAnsi="Arial" w:cs="Arial"/>
           <w:noProof/>
           <w:sz w:val="22"/>
           <w:szCs w:val="22"/>
@@ -3182,14 +3404,14 @@
       </w:pPr>
       <w:r>
         <w:rPr>
-          <w:rFonts w:cs="Arial"/>
+          <w:rFonts w:ascii="Arial" w:hAnsi="Arial" w:cs="Arial"/>
           <w:noProof/>
         </w:rPr>
         <w:t>13.</w:t>
       </w:r>
       <w:r>
         <w:rPr>
-          <w:rFonts w:asciiTheme="minorHAnsi" w:eastAsiaTheme="minorEastAsia" w:hAnsiTheme="minorHAnsi" w:cstheme="minorBidi"/>
+          <w:rFonts w:ascii="Arial" w:eastAsiaTheme="minorEastAsia" w:hAnsi="Arial" w:cs="Arial"/>
           <w:noProof/>
           <w:sz w:val="22"/>
           <w:szCs w:val="22"/>
@@ -3199,48 +3421,55 @@
       </w:r>
       <w:r>
         <w:rPr>
-          <w:rFonts w:cs="Arial"/>
+          <w:rFonts w:ascii="Arial" w:hAnsi="Arial" w:cs="Arial"/>
           <w:noProof/>
         </w:rPr>
         <w:t>Management Process and Procedures</w:t>
       </w:r>
       <w:r>
         <w:rPr>
+          <w:rFonts w:ascii="Arial" w:hAnsi="Arial" w:cs="Arial"/>
           <w:noProof/>
         </w:rPr>
         <w:tab/>
       </w:r>
       <w:r>
         <w:rPr>
+          <w:rFonts w:ascii="Arial" w:hAnsi="Arial" w:cs="Arial"/>
           <w:noProof/>
         </w:rPr>
         <w:fldChar w:fldCharType="begin"/>
       </w:r>
       <w:r>
         <w:rPr>
+          <w:rFonts w:ascii="Arial" w:hAnsi="Arial" w:cs="Arial"/>
           <w:noProof/>
         </w:rPr>
         <w:instrText xml:space="preserve"> PAGEREF _Toc358799459 \h </w:instrText>
       </w:r>
       <w:r>
         <w:rPr>
-          <w:noProof/>
-        </w:rPr>
-      </w:r>
-      <w:r>
-        <w:rPr>
+          <w:rFonts w:ascii="Arial" w:hAnsi="Arial" w:cs="Arial"/>
+          <w:noProof/>
+        </w:rPr>
+      </w:r>
+      <w:r>
+        <w:rPr>
+          <w:rFonts w:ascii="Arial" w:hAnsi="Arial" w:cs="Arial"/>
           <w:noProof/>
         </w:rPr>
         <w:fldChar w:fldCharType="separate"/>
       </w:r>
       <w:r>
         <w:rPr>
+          <w:rFonts w:ascii="Arial" w:hAnsi="Arial" w:cs="Arial"/>
           <w:noProof/>
         </w:rPr>
         <w:t>9</w:t>
       </w:r>
       <w:r>
         <w:rPr>
+          <w:rFonts w:ascii="Arial" w:hAnsi="Arial" w:cs="Arial"/>
           <w:noProof/>
         </w:rPr>
         <w:fldChar w:fldCharType="end"/>
@@ -3305,16 +3534,16 @@
           <w:rFonts w:cs="Arial"/>
         </w:rPr>
       </w:pPr>
-      <w:bookmarkStart w:id="1" w:name="_Toc433104436"/>
-      <w:bookmarkStart w:id="2" w:name="_Toc358799427"/>
+      <w:bookmarkStart w:id="0" w:name="_Toc433104436"/>
+      <w:bookmarkStart w:id="1" w:name="_Toc358799427"/>
       <w:r>
         <w:rPr>
           <w:rFonts w:cs="Arial"/>
         </w:rPr>
         <w:t>Introduction</w:t>
       </w:r>
+      <w:bookmarkEnd w:id="0"/>
       <w:bookmarkEnd w:id="1"/>
-      <w:bookmarkEnd w:id="2"/>
     </w:p>
     <w:p>
       <w:pPr>
@@ -3323,24 +3552,24 @@
           <w:rFonts w:cs="Arial"/>
         </w:rPr>
       </w:pPr>
-      <w:bookmarkStart w:id="3" w:name="_Toc314978528"/>
-      <w:bookmarkStart w:id="4" w:name="_Toc324843634"/>
-      <w:bookmarkStart w:id="5" w:name="_Toc324851941"/>
-      <w:bookmarkStart w:id="6" w:name="_Toc324915524"/>
-      <w:bookmarkStart w:id="7" w:name="_Toc433104437"/>
-      <w:bookmarkStart w:id="8" w:name="_Toc358799428"/>
+      <w:bookmarkStart w:id="2" w:name="_Toc314978528"/>
+      <w:bookmarkStart w:id="3" w:name="_Toc324843634"/>
+      <w:bookmarkStart w:id="4" w:name="_Toc324851941"/>
+      <w:bookmarkStart w:id="5" w:name="_Toc324915524"/>
+      <w:bookmarkStart w:id="6" w:name="_Toc433104437"/>
+      <w:bookmarkStart w:id="7" w:name="_Toc358799428"/>
       <w:r>
         <w:rPr>
           <w:rFonts w:cs="Arial"/>
         </w:rPr>
         <w:t>Purpose</w:t>
       </w:r>
+      <w:bookmarkEnd w:id="2"/>
       <w:bookmarkEnd w:id="3"/>
       <w:bookmarkEnd w:id="4"/>
       <w:bookmarkEnd w:id="5"/>
       <w:bookmarkEnd w:id="6"/>
       <w:bookmarkEnd w:id="7"/>
-      <w:bookmarkEnd w:id="8"/>
     </w:p>
     <w:p>
       <w:pPr>
@@ -3505,26 +3734,26 @@
           <w:rFonts w:cs="Arial"/>
         </w:rPr>
       </w:pPr>
-      <w:bookmarkStart w:id="9" w:name="_Toc314978530"/>
-      <w:bookmarkStart w:id="10" w:name="_Toc324843636"/>
-      <w:bookmarkStart w:id="11" w:name="_Toc324851943"/>
-      <w:bookmarkStart w:id="12" w:name="_Toc324915526"/>
-      <w:bookmarkStart w:id="13" w:name="_Toc433104439"/>
-      <w:bookmarkStart w:id="14" w:name="_Ref524432427"/>
-      <w:bookmarkStart w:id="15" w:name="_Toc358799429"/>
+      <w:bookmarkStart w:id="8" w:name="_Toc314978530"/>
+      <w:bookmarkStart w:id="9" w:name="_Toc324843636"/>
+      <w:bookmarkStart w:id="10" w:name="_Toc324851943"/>
+      <w:bookmarkStart w:id="11" w:name="_Toc324915526"/>
+      <w:bookmarkStart w:id="12" w:name="_Toc433104439"/>
+      <w:bookmarkStart w:id="13" w:name="_Ref524432427"/>
+      <w:bookmarkStart w:id="14" w:name="_Toc358799429"/>
       <w:r>
         <w:rPr>
           <w:rFonts w:cs="Arial"/>
         </w:rPr>
         <w:t>Scope</w:t>
       </w:r>
+      <w:bookmarkEnd w:id="8"/>
       <w:bookmarkEnd w:id="9"/>
       <w:bookmarkEnd w:id="10"/>
       <w:bookmarkEnd w:id="11"/>
       <w:bookmarkEnd w:id="12"/>
       <w:bookmarkEnd w:id="13"/>
       <w:bookmarkEnd w:id="14"/>
-      <w:bookmarkEnd w:id="15"/>
     </w:p>
     <w:p>
       <w:pPr>
@@ -3549,19 +3778,19 @@
           <w:rFonts w:cs="Arial"/>
         </w:rPr>
       </w:pPr>
+      <w:bookmarkStart w:id="15" w:name="_Toc358799430"/>
       <w:bookmarkStart w:id="16" w:name="_Toc314978531"/>
       <w:bookmarkStart w:id="17" w:name="_Toc324843637"/>
       <w:bookmarkStart w:id="18" w:name="_Toc324851944"/>
       <w:bookmarkStart w:id="19" w:name="_Toc324915527"/>
       <w:bookmarkStart w:id="20" w:name="_Toc433104440"/>
-      <w:bookmarkStart w:id="21" w:name="_Toc358799430"/>
       <w:r>
         <w:rPr>
           <w:rFonts w:cs="Arial"/>
         </w:rPr>
         <w:t>Intended Audience</w:t>
       </w:r>
-      <w:bookmarkEnd w:id="21"/>
+      <w:bookmarkEnd w:id="15"/>
     </w:p>
     <w:p>
       <w:pPr>
@@ -3588,12 +3817,12 @@
           <w:rFonts w:cs="Arial"/>
         </w:rPr>
       </w:pPr>
+      <w:bookmarkStart w:id="21" w:name="_Toc358799431"/>
       <w:bookmarkStart w:id="22" w:name="_Toc314978532"/>
       <w:bookmarkStart w:id="23" w:name="_Toc324843638"/>
       <w:bookmarkStart w:id="24" w:name="_Toc324851945"/>
       <w:bookmarkStart w:id="25" w:name="_Toc324915528"/>
       <w:bookmarkStart w:id="26" w:name="_Toc433104441"/>
-      <w:bookmarkStart w:id="27" w:name="_Toc358799431"/>
       <w:bookmarkEnd w:id="16"/>
       <w:bookmarkEnd w:id="17"/>
       <w:bookmarkEnd w:id="18"/>
@@ -3605,7 +3834,7 @@
         </w:rPr>
         <w:t>Document Structure</w:t>
       </w:r>
-      <w:bookmarkEnd w:id="27"/>
+      <w:bookmarkEnd w:id="21"/>
     </w:p>
     <w:p>
       <w:pPr>
@@ -3642,7 +3871,7 @@
           <w:rFonts w:cs="Arial"/>
         </w:rPr>
       </w:pPr>
-      <w:bookmarkStart w:id="28" w:name="_Toc358799432"/>
+      <w:bookmarkStart w:id="27" w:name="_Toc358799432"/>
       <w:bookmarkEnd w:id="22"/>
       <w:bookmarkEnd w:id="23"/>
       <w:bookmarkEnd w:id="24"/>
@@ -3654,7 +3883,7 @@
         </w:rPr>
         <w:t>Evaluation Mission and Test Motivation</w:t>
       </w:r>
-      <w:bookmarkEnd w:id="28"/>
+      <w:bookmarkEnd w:id="27"/>
     </w:p>
     <w:p>
       <w:pPr>
@@ -3848,16 +4077,16 @@
           <w:rFonts w:cs="Arial"/>
         </w:rPr>
       </w:pPr>
-      <w:bookmarkStart w:id="29" w:name="_Ref524432434"/>
-      <w:bookmarkStart w:id="30" w:name="_Toc358799433"/>
+      <w:bookmarkStart w:id="28" w:name="_Ref524432434"/>
+      <w:bookmarkStart w:id="29" w:name="_Toc358799433"/>
       <w:r>
         <w:rPr>
           <w:rFonts w:cs="Arial"/>
         </w:rPr>
         <w:t>Target Test Items</w:t>
       </w:r>
+      <w:bookmarkEnd w:id="28"/>
       <w:bookmarkEnd w:id="29"/>
-      <w:bookmarkEnd w:id="30"/>
     </w:p>
     <w:p>
       <w:pPr>
@@ -3896,21 +4125,21 @@
           <w:rFonts w:cs="Arial"/>
         </w:rPr>
       </w:pPr>
-      <w:bookmarkStart w:id="31" w:name="_Ref524432393"/>
+      <w:bookmarkStart w:id="30" w:name="_Ref524432393"/>
+      <w:bookmarkStart w:id="31" w:name="_Toc358799434"/>
       <w:bookmarkStart w:id="32" w:name="_Toc314978529"/>
       <w:bookmarkStart w:id="33" w:name="_Toc324843635"/>
       <w:bookmarkStart w:id="34" w:name="_Toc324851942"/>
       <w:bookmarkStart w:id="35" w:name="_Toc324915525"/>
       <w:bookmarkStart w:id="36" w:name="_Toc433104438"/>
-      <w:bookmarkStart w:id="37" w:name="_Toc358799434"/>
       <w:r>
         <w:rPr>
           <w:rFonts w:cs="Arial"/>
         </w:rPr>
         <w:t>Outline of Planned Tests</w:t>
       </w:r>
+      <w:bookmarkEnd w:id="30"/>
       <w:bookmarkEnd w:id="31"/>
-      <w:bookmarkEnd w:id="37"/>
     </w:p>
     <w:bookmarkEnd w:id="32"/>
     <w:bookmarkEnd w:id="33"/>
@@ -3943,10 +4172,10 @@
           <w:sz w:val="24"/>
         </w:rPr>
       </w:pPr>
-      <w:bookmarkStart w:id="38" w:name="_Toc358799435"/>
-      <w:r>
-        <w:rPr>
-          <w:rFonts w:cs="Arial"/>
+      <w:bookmarkStart w:id="37" w:name="_Toc358799435"/>
+      <w:r>
+        <w:rPr>
+          <w:rFonts w:ascii="Arial" w:hAnsi="Arial" w:cs="Arial"/>
         </w:rPr>
         <w:br w:type="page"/>
       </w:r>
@@ -3965,7 +4194,7 @@
         <w:lastRenderedPageBreak/>
         <w:t>Test Approach</w:t>
       </w:r>
-      <w:bookmarkEnd w:id="38"/>
+      <w:bookmarkEnd w:id="37"/>
     </w:p>
     <w:p>
       <w:pPr>
@@ -3974,31 +4203,31 @@
           <w:rFonts w:cs="Arial"/>
         </w:rPr>
       </w:pPr>
-      <w:bookmarkStart w:id="39" w:name="_Toc314978534"/>
-      <w:bookmarkStart w:id="40" w:name="_Toc324843640"/>
-      <w:bookmarkStart w:id="41" w:name="_Toc324851947"/>
-      <w:bookmarkStart w:id="42" w:name="_Toc324915530"/>
-      <w:bookmarkStart w:id="43" w:name="_Toc433104443"/>
-      <w:bookmarkStart w:id="44" w:name="_Toc358799436"/>
+      <w:bookmarkStart w:id="38" w:name="_Toc314978534"/>
+      <w:bookmarkStart w:id="39" w:name="_Toc324843640"/>
+      <w:bookmarkStart w:id="40" w:name="_Toc324851947"/>
+      <w:bookmarkStart w:id="41" w:name="_Toc324915530"/>
+      <w:bookmarkStart w:id="42" w:name="_Toc433104443"/>
+      <w:bookmarkStart w:id="43" w:name="_Toc358799436"/>
       <w:r>
         <w:rPr>
           <w:rFonts w:cs="Arial"/>
         </w:rPr>
         <w:t xml:space="preserve">Testing </w:t>
       </w:r>
-      <w:bookmarkStart w:id="45" w:name="_Toc314978535"/>
+      <w:bookmarkStart w:id="44" w:name="_Toc314978535"/>
+      <w:bookmarkEnd w:id="38"/>
       <w:bookmarkEnd w:id="39"/>
       <w:bookmarkEnd w:id="40"/>
       <w:bookmarkEnd w:id="41"/>
       <w:bookmarkEnd w:id="42"/>
+      <w:r>
+        <w:rPr>
+          <w:rFonts w:cs="Arial"/>
+        </w:rPr>
+        <w:t>Techniques and Types</w:t>
+      </w:r>
       <w:bookmarkEnd w:id="43"/>
-      <w:r>
-        <w:rPr>
-          <w:rFonts w:cs="Arial"/>
-        </w:rPr>
-        <w:t>Techniques and Types</w:t>
-      </w:r>
-      <w:bookmarkEnd w:id="44"/>
     </w:p>
     <w:p>
       <w:pPr>
@@ -4012,8 +4241,8 @@
           <w:i w:val="0"/>
         </w:rPr>
       </w:pPr>
-      <w:bookmarkStart w:id="46" w:name="_Toc358799437"/>
-      <w:bookmarkEnd w:id="45"/>
+      <w:bookmarkStart w:id="45" w:name="_Toc358799437"/>
+      <w:bookmarkEnd w:id="44"/>
       <w:r>
         <w:rPr>
           <w:rFonts w:cs="Arial"/>
@@ -4021,11 +4250,11 @@
         </w:rPr>
         <w:t>Function Testing</w:t>
       </w:r>
-      <w:bookmarkStart w:id="47" w:name="_Toc314978536"/>
-      <w:bookmarkStart w:id="48" w:name="_Toc324843643"/>
-      <w:bookmarkStart w:id="49" w:name="_Toc324851950"/>
-      <w:bookmarkStart w:id="50" w:name="_Toc324915533"/>
-      <w:bookmarkEnd w:id="46"/>
+      <w:bookmarkStart w:id="46" w:name="_Toc314978536"/>
+      <w:bookmarkStart w:id="47" w:name="_Toc324843643"/>
+      <w:bookmarkStart w:id="48" w:name="_Toc324851950"/>
+      <w:bookmarkStart w:id="49" w:name="_Toc324915533"/>
+      <w:bookmarkEnd w:id="45"/>
     </w:p>
     <w:tbl>
       <w:tblPr>
@@ -4369,10 +4598,10 @@
           </w:p>
           <w:p>
             <w:pPr>
-              <w:pStyle w:val="Textkrper"/>
-              <w:ind w:left="720"/>
-              <w:rPr>
-                <w:rFonts w:ascii="Arial" w:hAnsi="Arial" w:cs="Arial"/>
+              <w:pStyle w:val="InfoBlue"/>
+              <w:rPr>
+                <w:rFonts w:ascii="Arial" w:hAnsi="Arial" w:cs="Arial"/>
+                <w:i w:val="0"/>
                 <w:lang w:val="de-DE"/>
               </w:rPr>
             </w:pPr>
@@ -4380,6 +4609,7 @@
             <w:r>
               <w:rPr>
                 <w:rFonts w:ascii="Arial" w:hAnsi="Arial" w:cs="Arial"/>
+                <w:i w:val="0"/>
                 <w:lang w:val="de-DE"/>
               </w:rPr>
               <w:t>Android</w:t>
@@ -4388,6 +4618,7 @@
             <w:r>
               <w:rPr>
                 <w:rFonts w:ascii="Arial" w:hAnsi="Arial" w:cs="Arial"/>
+                <w:i w:val="0"/>
                 <w:lang w:val="de-DE"/>
               </w:rPr>
               <w:t xml:space="preserve"> Emulator</w:t>
@@ -4586,6 +4817,8 @@
             </w:r>
           </w:p>
         </w:tc>
+        <w:bookmarkStart w:id="50" w:name="_GoBack"/>
+        <w:bookmarkEnd w:id="50"/>
       </w:tr>
     </w:tbl>
     <w:p>
@@ -4594,16 +4827,17 @@
         <w:ind w:left="720"/>
         <w:rPr>
           <w:rFonts w:ascii="Arial" w:hAnsi="Arial" w:cs="Arial"/>
+          <w:lang w:val="de-DE"/>
         </w:rPr>
       </w:pPr>
       <w:bookmarkStart w:id="51" w:name="_Toc327254066"/>
       <w:bookmarkStart w:id="52" w:name="_Toc327255031"/>
       <w:bookmarkStart w:id="53" w:name="_Toc327255100"/>
       <w:bookmarkStart w:id="54" w:name="_Toc327255339"/>
+      <w:bookmarkEnd w:id="46"/>
       <w:bookmarkEnd w:id="47"/>
       <w:bookmarkEnd w:id="48"/>
       <w:bookmarkEnd w:id="49"/>
-      <w:bookmarkEnd w:id="50"/>
     </w:p>
     <w:p>
       <w:pPr>
@@ -4613,8 +4847,8 @@
           <w:i w:val="0"/>
         </w:rPr>
       </w:pPr>
-      <w:bookmarkStart w:id="55" w:name="_Toc314978540"/>
-      <w:bookmarkStart w:id="56" w:name="_Toc358799438"/>
+      <w:bookmarkStart w:id="55" w:name="_Toc358799438"/>
+      <w:bookmarkStart w:id="56" w:name="_Toc314978540"/>
       <w:bookmarkEnd w:id="51"/>
       <w:bookmarkEnd w:id="52"/>
       <w:bookmarkEnd w:id="53"/>
@@ -4626,7 +4860,7 @@
         </w:rPr>
         <w:t>Unit Testing</w:t>
       </w:r>
-      <w:bookmarkEnd w:id="56"/>
+      <w:bookmarkEnd w:id="55"/>
     </w:p>
     <w:tbl>
       <w:tblPr>
@@ -4940,10 +5174,6 @@
           <w:p>
             <w:pPr>
               <w:pStyle w:val="InfoBlue"/>
-              <w:numPr>
-                <w:ilvl w:val="0"/>
-                <w:numId w:val="16"/>
-              </w:numPr>
               <w:rPr>
                 <w:rFonts w:ascii="Arial" w:hAnsi="Arial" w:cs="Arial"/>
                 <w:i w:val="0"/>
@@ -5210,23 +5440,22 @@
           <w:rFonts w:cs="Arial"/>
         </w:rPr>
       </w:pPr>
-      <w:bookmarkStart w:id="63" w:name="_Toc417790808"/>
-      <w:bookmarkStart w:id="64" w:name="_Toc433104461"/>
-      <w:bookmarkStart w:id="65" w:name="_Toc314978545"/>
-      <w:bookmarkStart w:id="66" w:name="_Toc324843648"/>
-      <w:bookmarkStart w:id="67" w:name="_Toc324851955"/>
-      <w:bookmarkStart w:id="68" w:name="_Toc324915538"/>
-      <w:bookmarkStart w:id="69" w:name="_Toc433104459"/>
-      <w:bookmarkStart w:id="70" w:name="_Toc358799440"/>
-      <w:bookmarkEnd w:id="55"/>
+      <w:bookmarkStart w:id="63" w:name="_Toc358799440"/>
+      <w:bookmarkStart w:id="64" w:name="_Toc417790808"/>
+      <w:bookmarkStart w:id="65" w:name="_Toc433104461"/>
+      <w:bookmarkStart w:id="66" w:name="_Toc314978545"/>
+      <w:bookmarkStart w:id="67" w:name="_Toc324843648"/>
+      <w:bookmarkStart w:id="68" w:name="_Toc324851955"/>
+      <w:bookmarkStart w:id="69" w:name="_Toc324915538"/>
+      <w:bookmarkStart w:id="70" w:name="_Toc433104459"/>
+      <w:bookmarkEnd w:id="56"/>
       <w:r>
         <w:rPr>
           <w:rFonts w:cs="Arial"/>
         </w:rPr>
-        <w:lastRenderedPageBreak/>
         <w:t>Entry and Exit Criteria</w:t>
       </w:r>
-      <w:bookmarkEnd w:id="70"/>
+      <w:bookmarkEnd w:id="63"/>
     </w:p>
     <w:p>
       <w:pPr>
@@ -5278,8 +5507,8 @@
         </w:rPr>
         <w:t>eliverables</w:t>
       </w:r>
-      <w:bookmarkEnd w:id="63"/>
       <w:bookmarkEnd w:id="64"/>
+      <w:bookmarkEnd w:id="65"/>
       <w:bookmarkEnd w:id="71"/>
     </w:p>
     <w:p>
@@ -5290,20 +5519,20 @@
           <w:rFonts w:cs="Arial"/>
         </w:rPr>
       </w:pPr>
-      <w:bookmarkStart w:id="72" w:name="_Toc314978549"/>
-      <w:bookmarkStart w:id="73" w:name="_Toc324843652"/>
-      <w:bookmarkStart w:id="74" w:name="_Toc324851959"/>
-      <w:bookmarkStart w:id="75" w:name="_Toc324915542"/>
-      <w:bookmarkStart w:id="76" w:name="_Toc417790809"/>
-      <w:bookmarkStart w:id="77" w:name="_Toc433104462"/>
-      <w:bookmarkStart w:id="78" w:name="_Toc358799442"/>
+      <w:bookmarkStart w:id="72" w:name="_Toc358799442"/>
+      <w:bookmarkStart w:id="73" w:name="_Toc314978549"/>
+      <w:bookmarkStart w:id="74" w:name="_Toc324843652"/>
+      <w:bookmarkStart w:id="75" w:name="_Toc324851959"/>
+      <w:bookmarkStart w:id="76" w:name="_Toc324915542"/>
+      <w:bookmarkStart w:id="77" w:name="_Toc417790809"/>
+      <w:bookmarkStart w:id="78" w:name="_Toc433104462"/>
       <w:r>
         <w:rPr>
           <w:rFonts w:cs="Arial"/>
         </w:rPr>
         <w:t>Test Evaluation Summaries</w:t>
       </w:r>
-      <w:bookmarkEnd w:id="78"/>
+      <w:bookmarkEnd w:id="72"/>
     </w:p>
     <w:p>
       <w:pPr>
@@ -5525,12 +5754,12 @@
       <w:bookmarkStart w:id="84" w:name="_Toc324915544"/>
       <w:bookmarkStart w:id="85" w:name="_Toc417790811"/>
       <w:bookmarkStart w:id="86" w:name="_Toc433104464"/>
-      <w:bookmarkEnd w:id="72"/>
       <w:bookmarkEnd w:id="73"/>
       <w:bookmarkEnd w:id="74"/>
       <w:bookmarkEnd w:id="75"/>
       <w:bookmarkEnd w:id="76"/>
       <w:bookmarkEnd w:id="77"/>
+      <w:bookmarkEnd w:id="78"/>
       <w:r>
         <w:rPr>
           <w:rFonts w:ascii="Arial" w:hAnsi="Arial" w:cs="Arial"/>
@@ -5891,11 +6120,13 @@
           <w:rFonts w:ascii="Arial" w:hAnsi="Arial" w:cs="Arial"/>
           <w:b/>
           <w:sz w:val="24"/>
-        </w:rPr>
-      </w:pPr>
-      <w:r>
-        <w:rPr>
-          <w:rFonts w:ascii="Arial" w:hAnsi="Arial" w:cs="Arial"/>
+          <w:lang w:val="de-DE"/>
+        </w:rPr>
+      </w:pPr>
+      <w:r>
+        <w:rPr>
+          <w:rFonts w:ascii="Arial" w:hAnsi="Arial" w:cs="Arial"/>
+          <w:lang w:val="de-DE"/>
         </w:rPr>
         <w:br w:type="page"/>
       </w:r>
@@ -5932,11 +6163,11 @@
         </w:rPr>
         <w:t>Base System</w:t>
       </w:r>
-      <w:bookmarkEnd w:id="65"/>
       <w:bookmarkEnd w:id="66"/>
       <w:bookmarkEnd w:id="67"/>
       <w:bookmarkEnd w:id="68"/>
       <w:bookmarkEnd w:id="69"/>
+      <w:bookmarkEnd w:id="70"/>
       <w:r>
         <w:rPr>
           <w:rFonts w:cs="Arial"/>
@@ -9442,11 +9673,21 @@
           <w:r>
             <w:sym w:font="Symbol" w:char="F0D3"/>
           </w:r>
-          <w:fldSimple w:instr=" DOCPROPERTY &quot;Company&quot;  \* MERGEFORMAT ">
-            <w:r>
-              <w:t>DHBW</w:t>
-            </w:r>
-          </w:fldSimple>
+          <w:r>
+            <w:fldChar w:fldCharType="begin"/>
+          </w:r>
+          <w:r>
+            <w:instrText xml:space="preserve"> DOCPROPERTY "Company"  \* MERGEFORMAT </w:instrText>
+          </w:r>
+          <w:r>
+            <w:fldChar w:fldCharType="separate"/>
+          </w:r>
+          <w:r>
+            <w:t>DHBW</w:t>
+          </w:r>
+          <w:r>
+            <w:fldChar w:fldCharType="end"/>
+          </w:r>
           <w:r>
             <w:t xml:space="preserve">, </w:t>
           </w:r>
@@ -9688,6 +9929,7 @@
           <w:dataBinding w:prefixMappings="xmlns:ns0='http://purl.org/dc/elements/1.1/' xmlns:ns1='http://schemas.openxmlformats.org/package/2006/metadata/core-properties' " w:xpath="/ns1:coreProperties[1]/ns0:subject[1]" w:storeItemID="{6C3C8BC8-F283-45AE-878A-BAB7291924A1}"/>
           <w:text/>
         </w:sdtPr>
+        <w:sdtEndPr/>
         <w:sdtContent>
           <w:tc>
             <w:tcPr>
@@ -10562,11 +10804,10 @@
   <w:abstractNum w:abstractNumId="11">
     <w:nsid w:val="398A344E"/>
     <w:multiLevelType w:val="hybridMultilevel"/>
-    <w:tmpl w:val="2D8A6668"/>
-    <w:lvl w:ilvl="0" w:tplc="0406D6D2">
+    <w:tmpl w:val="9746D7A4"/>
+    <w:lvl w:ilvl="0" w:tplc="4A04D588">
       <w:start w:val="1"/>
       <w:numFmt w:val="bullet"/>
-      <w:pStyle w:val="InfoBlue"/>
       <w:lvlText w:val=""/>
       <w:lvlJc w:val="left"/>
       <w:pPr>
@@ -10679,10 +10920,11 @@
   <w:abstractNum w:abstractNumId="12">
     <w:nsid w:val="4DAE5DFE"/>
     <w:multiLevelType w:val="hybridMultilevel"/>
-    <w:tmpl w:val="53124CE4"/>
-    <w:lvl w:ilvl="0" w:tplc="04090001">
+    <w:tmpl w:val="0314540C"/>
+    <w:lvl w:ilvl="0" w:tplc="B69641CE">
       <w:start w:val="1"/>
       <w:numFmt w:val="bullet"/>
+      <w:pStyle w:val="InfoBlue"/>
       <w:lvlText w:val=""/>
       <w:lvlJc w:val="left"/>
       <w:pPr>
@@ -12566,13 +12808,14 @@
     <w:basedOn w:val="Standard"/>
     <w:next w:val="Textkrper"/>
     <w:autoRedefine/>
-    <w:rsid w:val="002A2AC4"/>
+    <w:rsid w:val="00F43843"/>
     <w:pPr>
       <w:numPr>
-        <w:numId w:val="26"/>
+        <w:numId w:val="16"/>
       </w:numPr>
       <w:tabs>
-        <w:tab w:val="left" w:pos="381"/>
+        <w:tab w:val="clear" w:pos="720"/>
+        <w:tab w:val="num" w:pos="363"/>
       </w:tabs>
       <w:spacing w:after="120"/>
     </w:pPr>
@@ -13462,13 +13705,14 @@
     <w:basedOn w:val="Standard"/>
     <w:next w:val="Textkrper"/>
     <w:autoRedefine/>
-    <w:rsid w:val="002A2AC4"/>
+    <w:rsid w:val="00F43843"/>
     <w:pPr>
       <w:numPr>
-        <w:numId w:val="26"/>
+        <w:numId w:val="16"/>
       </w:numPr>
       <w:tabs>
-        <w:tab w:val="left" w:pos="381"/>
+        <w:tab w:val="clear" w:pos="720"/>
+        <w:tab w:val="num" w:pos="363"/>
       </w:tabs>
       <w:spacing w:after="120"/>
     </w:pPr>
@@ -13777,13 +14021,6 @@
     <w:pitch w:val="variable"/>
     <w:sig w:usb0="00000003" w:usb1="00000000" w:usb2="00000000" w:usb3="00000000" w:csb0="00000001" w:csb1="00000000"/>
   </w:font>
-  <w:font w:name="Calibri">
-    <w:panose1 w:val="020F0502020204030204"/>
-    <w:charset w:val="00"/>
-    <w:family w:val="swiss"/>
-    <w:pitch w:val="variable"/>
-    <w:sig w:usb0="E00002FF" w:usb1="4000ACFF" w:usb2="00000001" w:usb3="00000000" w:csb0="0000019F" w:csb1="00000000"/>
-  </w:font>
   <w:font w:name="MS Mincho">
     <w:altName w:val="ＭＳ 明朝"/>
     <w:panose1 w:val="02020609040205080304"/>
@@ -13807,6 +14044,13 @@
     <w:pitch w:val="variable"/>
     <w:sig w:usb0="E00002FF" w:usb1="400004FF" w:usb2="00000000" w:usb3="00000000" w:csb0="0000019F" w:csb1="00000000"/>
   </w:font>
+  <w:font w:name="Calibri">
+    <w:panose1 w:val="020F0502020204030204"/>
+    <w:charset w:val="00"/>
+    <w:family w:val="swiss"/>
+    <w:pitch w:val="variable"/>
+    <w:sig w:usb0="E00002FF" w:usb1="4000ACFF" w:usb2="00000001" w:usb3="00000000" w:csb0="0000019F" w:csb1="00000000"/>
+  </w:font>
 </w:fonts>
 </file>
 
@@ -13826,6 +14070,8 @@
   <w:rsids>
     <w:rsidRoot w:val="00236D6D"/>
     <w:rsid w:val="00236D6D"/>
+    <w:rsid w:val="00762832"/>
+    <w:rsid w:val="007C5B00"/>
     <w:rsid w:val="00EB0C68"/>
   </w:rsids>
   <m:mathPr>
@@ -14019,7 +14265,6 @@
     <w:uiPriority w:val="1"/>
     <w:semiHidden/>
     <w:unhideWhenUsed/>
-    <w:rsid w:val="00236D6D"/>
   </w:style>
   <w:style w:type="table" w:default="1" w:styleId="NormaleTabelle">
     <w:name w:val="Normal Table"/>
@@ -14226,7 +14471,6 @@
     <w:uiPriority w:val="1"/>
     <w:semiHidden/>
     <w:unhideWhenUsed/>
-    <w:rsid w:val="00236D6D"/>
   </w:style>
   <w:style w:type="table" w:default="1" w:styleId="NormaleTabelle">
     <w:name w:val="Normal Table"/>

</xml_diff>